<commit_message>
Márquez: Comentarios sobre el Glosario.docx
</commit_message>
<xml_diff>
--- a/06. Manuales/Glosario.docx
+++ b/06. Manuales/Glosario.docx
@@ -1,6 +1,6 @@
 
 <file path=word/document.xml><?xml version="1.0" encoding="utf-8"?>
-<w:document xmlns:ve="http://schemas.openxmlformats.org/markup-compatibility/2006" xmlns:o="urn:schemas-microsoft-com:office:office" xmlns:r="http://schemas.openxmlformats.org/officeDocument/2006/relationships" xmlns:m="http://schemas.openxmlformats.org/officeDocument/2006/math" xmlns:v="urn:schemas-microsoft-com:vml" xmlns:wp="http://schemas.openxmlformats.org/drawingml/2006/wordprocessingDrawing" xmlns:w10="urn:schemas-microsoft-com:office:word" xmlns:w="http://schemas.openxmlformats.org/wordprocessingml/2006/main" xmlns:wne="http://schemas.microsoft.com/office/word/2006/wordml">
+<w:document xmlns:wpc="http://schemas.microsoft.com/office/word/2010/wordprocessingCanvas" xmlns:mc="http://schemas.openxmlformats.org/markup-compatibility/2006" xmlns:o="urn:schemas-microsoft-com:office:office" xmlns:r="http://schemas.openxmlformats.org/officeDocument/2006/relationships" xmlns:m="http://schemas.openxmlformats.org/officeDocument/2006/math" xmlns:v="urn:schemas-microsoft-com:vml" xmlns:wp14="http://schemas.microsoft.com/office/word/2010/wordprocessingDrawing" xmlns:wp="http://schemas.openxmlformats.org/drawingml/2006/wordprocessingDrawing" xmlns:w10="urn:schemas-microsoft-com:office:word" xmlns:w="http://schemas.openxmlformats.org/wordprocessingml/2006/main" xmlns:w14="http://schemas.microsoft.com/office/word/2010/wordml" xmlns:w15="http://schemas.microsoft.com/office/word/2012/wordml" xmlns:wpg="http://schemas.microsoft.com/office/word/2010/wordprocessingGroup" xmlns:wpi="http://schemas.microsoft.com/office/word/2010/wordprocessingInk" xmlns:wne="http://schemas.microsoft.com/office/word/2006/wordml" xmlns:wps="http://schemas.microsoft.com/office/word/2010/wordprocessingShape" mc:Ignorable="w14 w15 wp14">
   <w:body>
     <w:p>
       <w:pPr>
@@ -17,7 +17,7 @@
           <w:lang w:val="es-AR" w:eastAsia="es-AR"/>
         </w:rPr>
         <w:drawing>
-          <wp:anchor distT="0" distB="0" distL="114300" distR="114300" simplePos="0" relativeHeight="251658240" behindDoc="0" locked="0" layoutInCell="1" allowOverlap="1">
+          <wp:anchor distT="0" distB="0" distL="114300" distR="114300" simplePos="0" relativeHeight="251658240" behindDoc="0" locked="0" layoutInCell="1" allowOverlap="1" wp14:anchorId="493C4CE4" wp14:editId="295E919C">
             <wp:simplePos x="0" y="0"/>
             <wp:positionH relativeFrom="column">
               <wp:posOffset>2437130</wp:posOffset>
@@ -45,7 +45,7 @@
                     <a:blip r:embed="rId9">
                       <a:extLst>
                         <a:ext uri="{28A0092B-C50C-407E-A947-70E740481C1C}">
-                          <a14:useLocalDpi xmlns:a14="http://schemas.microsoft.com/office/drawing/2010/main" xmlns:wps="http://schemas.microsoft.com/office/word/2010/wordprocessingShape" xmlns:wpi="http://schemas.microsoft.com/office/word/2010/wordprocessingInk" xmlns:wpg="http://schemas.microsoft.com/office/word/2010/wordprocessingGroup" xmlns:w14="http://schemas.microsoft.com/office/word/2010/wordml" xmlns:w="http://schemas.openxmlformats.org/wordprocessingml/2006/main" xmlns:w10="urn:schemas-microsoft-com:office:word" xmlns:wp14="http://schemas.microsoft.com/office/word/2010/wordprocessingDrawing" xmlns:v="urn:schemas-microsoft-com:vml" xmlns:o="urn:schemas-microsoft-com:office:office" xmlns:mc="http://schemas.openxmlformats.org/markup-compatibility/2006" xmlns:wpc="http://schemas.microsoft.com/office/word/2010/wordprocessingCanvas" xmlns="" val="0"/>
+                          <a14:useLocalDpi xmlns:a14="http://schemas.microsoft.com/office/drawing/2010/main" val="0"/>
                         </a:ext>
                       </a:extLst>
                     </a:blip>
@@ -98,7 +98,7 @@
           <w:noProof/>
           <w:lang w:val="es-AR" w:eastAsia="es-AR"/>
         </w:rPr>
-        <w:pict>
+        <w:pict w14:anchorId="2C04CBCA">
           <v:rect id="Rectangle 31" o:spid="_x0000_s1026" style="position:absolute;margin-left:0;margin-top:0;width:623.6pt;height:67.65pt;z-index:251660288;visibility:visible;mso-width-percent:1050;mso-height-percent:900;mso-position-horizontal:center;mso-position-horizontal-relative:page;mso-position-vertical:bottom;mso-position-vertical-relative:page;mso-width-percent:1050;mso-height-percent:900;mso-height-relative:top-margin-area" o:gfxdata="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" o:allowincell="f" fillcolor="#268496" strokecolor="#31849b">
             <w10:wrap anchorx="page" anchory="page"/>
           </v:rect>
@@ -109,7 +109,7 @@
           <w:noProof/>
           <w:lang w:val="es-AR" w:eastAsia="es-AR"/>
         </w:rPr>
-        <w:pict>
+        <w:pict w14:anchorId="4F0ACE1D">
           <v:rect id="Rectangle 25" o:spid="_x0000_s1033" style="position:absolute;margin-left:-14pt;margin-top:.75pt;width:623.15pt;height:67.75pt;z-index:251657216;visibility:visible;mso-width-percent:1050;mso-height-percent:900;mso-position-horizontal-relative:page;mso-position-vertical-relative:page;mso-width-percent:1050;mso-height-percent:900;mso-height-relative:top-margin-area" o:gfxdata="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" o:allowincell="f" fillcolor="#268496" strokecolor="#31849b">
             <w10:wrap anchorx="page" anchory="page"/>
           </v:rect>
@@ -120,7 +120,7 @@
           <w:noProof/>
           <w:lang w:val="es-AR" w:eastAsia="es-AR"/>
         </w:rPr>
-        <w:pict>
+        <w:pict w14:anchorId="6C91FE2E">
           <v:rect id="Rectangle 6" o:spid="_x0000_s1032" style="position:absolute;margin-left:0;margin-top:0;width:623.65pt;height:67.85pt;z-index:251652096;visibility:visible;mso-width-percent:1050;mso-height-percent:900;mso-position-horizontal:center;mso-position-horizontal-relative:page;mso-position-vertical:bottom;mso-position-vertical-relative:page;mso-width-percent:1050;mso-height-percent:900;mso-height-relative:top-margin-area" o:gfxdata="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" o:allowincell="f" fillcolor="#4bacc6" strokecolor="#31849b">
             <w10:wrap anchorx="page" anchory="page"/>
           </v:rect>
@@ -131,7 +131,7 @@
           <w:noProof/>
           <w:lang w:val="es-AR" w:eastAsia="es-AR"/>
         </w:rPr>
-        <w:pict>
+        <w:pict w14:anchorId="37D12E23">
           <v:rect id="Rectangle 9" o:spid="_x0000_s1031" style="position:absolute;margin-left:38.95pt;margin-top:-20.65pt;width:7.15pt;height:882.45pt;z-index:251655168;visibility:visible;mso-height-percent:1050;mso-position-horizontal-relative:page;mso-position-vertical-relative:page;mso-height-percent:1050" o:gfxdata="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" o:allowincell="f" strokecolor="#31849b">
             <w10:wrap anchorx="page" anchory="page"/>
           </v:rect>
@@ -142,7 +142,7 @@
           <w:noProof/>
           <w:lang w:val="es-AR" w:eastAsia="es-AR"/>
         </w:rPr>
-        <w:pict>
+        <w:pict w14:anchorId="6EE3BF44">
           <v:rect id="Rectangle 8" o:spid="_x0000_s1030" style="position:absolute;margin-left:549.2pt;margin-top:-20.65pt;width:7.15pt;height:882.45pt;z-index:251654144;visibility:visible;mso-height-percent:1050;mso-position-horizontal-relative:page;mso-position-vertical-relative:page;mso-height-percent:1050" o:gfxdata="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" o:allowincell="f" strokecolor="#31849b">
             <w10:wrap anchorx="page" anchory="page"/>
           </v:rect>
@@ -153,7 +153,7 @@
           <w:noProof/>
           <w:lang w:val="es-AR" w:eastAsia="es-AR"/>
         </w:rPr>
-        <w:pict>
+        <w:pict w14:anchorId="322D89A4">
           <v:rect id="Rectangle 7" o:spid="_x0000_s1029" style="position:absolute;margin-left:-14.45pt;margin-top:.4pt;width:623.65pt;height:67.85pt;z-index:251653120;visibility:visible;mso-width-percent:1050;mso-height-percent:900;mso-position-horizontal-relative:page;mso-position-vertical-relative:page;mso-width-percent:1050;mso-height-percent:900;mso-height-relative:top-margin-area" o:gfxdata="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" o:allowincell="f" fillcolor="#4bacc6" strokecolor="#31849b">
             <w10:wrap anchorx="page" anchory="page"/>
           </v:rect>
@@ -228,7 +228,7 @@
           <w:lang w:eastAsia="es-AR"/>
         </w:rPr>
         <w:drawing>
-          <wp:anchor distT="0" distB="0" distL="114300" distR="114300" simplePos="0" relativeHeight="251661312" behindDoc="0" locked="0" layoutInCell="1" allowOverlap="1">
+          <wp:anchor distT="0" distB="0" distL="114300" distR="114300" simplePos="0" relativeHeight="251661312" behindDoc="0" locked="0" layoutInCell="1" allowOverlap="1" wp14:anchorId="18062ED3" wp14:editId="403F0AC0">
             <wp:simplePos x="0" y="0"/>
             <wp:positionH relativeFrom="column">
               <wp:posOffset>134620</wp:posOffset>
@@ -256,7 +256,7 @@
                     <a:blip r:embed="rId10">
                       <a:extLst>
                         <a:ext uri="{28A0092B-C50C-407E-A947-70E740481C1C}">
-                          <a14:useLocalDpi xmlns:a14="http://schemas.microsoft.com/office/drawing/2010/main" xmlns:wps="http://schemas.microsoft.com/office/word/2010/wordprocessingShape" xmlns:wpi="http://schemas.microsoft.com/office/word/2010/wordprocessingInk" xmlns:wpg="http://schemas.microsoft.com/office/word/2010/wordprocessingGroup" xmlns:w14="http://schemas.microsoft.com/office/word/2010/wordml" xmlns:w="http://schemas.openxmlformats.org/wordprocessingml/2006/main" xmlns:w10="urn:schemas-microsoft-com:office:word" xmlns:wp14="http://schemas.microsoft.com/office/word/2010/wordprocessingDrawing" xmlns:v="urn:schemas-microsoft-com:vml" xmlns:o="urn:schemas-microsoft-com:office:office" xmlns:mc="http://schemas.openxmlformats.org/markup-compatibility/2006" xmlns:wpc="http://schemas.microsoft.com/office/word/2010/wordprocessingCanvas" xmlns="" val="0"/>
+                          <a14:useLocalDpi xmlns:a14="http://schemas.microsoft.com/office/drawing/2010/main" val="0"/>
                         </a:ext>
                       </a:extLst>
                     </a:blip>
@@ -291,7 +291,7 @@
           <w:lang w:eastAsia="es-AR"/>
         </w:rPr>
         <w:drawing>
-          <wp:anchor distT="0" distB="0" distL="114300" distR="114300" simplePos="0" relativeHeight="251659264" behindDoc="0" locked="0" layoutInCell="1" allowOverlap="1">
+          <wp:anchor distT="0" distB="0" distL="114300" distR="114300" simplePos="0" relativeHeight="251659264" behindDoc="0" locked="0" layoutInCell="1" allowOverlap="1" wp14:anchorId="4D8C4722" wp14:editId="1991C5F6">
             <wp:simplePos x="0" y="0"/>
             <wp:positionH relativeFrom="margin">
               <wp:align>center</wp:align>
@@ -319,7 +319,7 @@
                     <a:blip r:embed="rId11">
                       <a:extLst>
                         <a:ext uri="{28A0092B-C50C-407E-A947-70E740481C1C}">
-                          <a14:useLocalDpi xmlns:a14="http://schemas.microsoft.com/office/drawing/2010/main" xmlns:wps="http://schemas.microsoft.com/office/word/2010/wordprocessingShape" xmlns:wpi="http://schemas.microsoft.com/office/word/2010/wordprocessingInk" xmlns:wpg="http://schemas.microsoft.com/office/word/2010/wordprocessingGroup" xmlns:w14="http://schemas.microsoft.com/office/word/2010/wordml" xmlns:w="http://schemas.openxmlformats.org/wordprocessingml/2006/main" xmlns:w10="urn:schemas-microsoft-com:office:word" xmlns:wp14="http://schemas.microsoft.com/office/word/2010/wordprocessingDrawing" xmlns:v="urn:schemas-microsoft-com:vml" xmlns:o="urn:schemas-microsoft-com:office:office" xmlns:mc="http://schemas.openxmlformats.org/markup-compatibility/2006" xmlns:wpc="http://schemas.microsoft.com/office/word/2010/wordprocessingCanvas" xmlns="" val="0"/>
+                          <a14:useLocalDpi xmlns:a14="http://schemas.microsoft.com/office/drawing/2010/main" val="0"/>
                         </a:ext>
                       </a:extLst>
                     </a:blip>
@@ -359,7 +359,7 @@
         </w:rPr>
         <w:lastRenderedPageBreak/>
         <w:drawing>
-          <wp:inline distT="0" distB="0" distL="0" distR="0">
+          <wp:inline distT="0" distB="0" distL="0" distR="0" wp14:anchorId="08642358" wp14:editId="04ACAA8F">
             <wp:extent cx="609601" cy="762002"/>
             <wp:effectExtent l="0" t="0" r="0" b="0"/>
             <wp:docPr id="17" name="Imagen 17"/>
@@ -377,7 +377,7 @@
                     <a:blip r:embed="rId12" cstate="print">
                       <a:extLst>
                         <a:ext uri="{28A0092B-C50C-407E-A947-70E740481C1C}">
-                          <a14:useLocalDpi xmlns:a14="http://schemas.microsoft.com/office/drawing/2010/main" xmlns:wps="http://schemas.microsoft.com/office/word/2010/wordprocessingShape" xmlns:wpi="http://schemas.microsoft.com/office/word/2010/wordprocessingInk" xmlns:wpg="http://schemas.microsoft.com/office/word/2010/wordprocessingGroup" xmlns:w14="http://schemas.microsoft.com/office/word/2010/wordml" xmlns:w="http://schemas.openxmlformats.org/wordprocessingml/2006/main" xmlns:w10="urn:schemas-microsoft-com:office:word" xmlns:wp14="http://schemas.microsoft.com/office/word/2010/wordprocessingDrawing" xmlns:v="urn:schemas-microsoft-com:vml" xmlns:o="urn:schemas-microsoft-com:office:office" xmlns:mc="http://schemas.openxmlformats.org/markup-compatibility/2006" xmlns:wpc="http://schemas.microsoft.com/office/word/2010/wordprocessingCanvas" xmlns="" val="0"/>
+                          <a14:useLocalDpi xmlns:a14="http://schemas.microsoft.com/office/drawing/2010/main" val="0"/>
                         </a:ext>
                       </a:extLst>
                     </a:blip>
@@ -406,7 +406,7 @@
           <w:lang w:eastAsia="es-AR"/>
         </w:rPr>
         <w:drawing>
-          <wp:anchor distT="0" distB="0" distL="114300" distR="114300" simplePos="0" relativeHeight="251663360" behindDoc="0" locked="0" layoutInCell="1" allowOverlap="1">
+          <wp:anchor distT="0" distB="0" distL="114300" distR="114300" simplePos="0" relativeHeight="251663360" behindDoc="0" locked="0" layoutInCell="1" allowOverlap="1" wp14:anchorId="6F17DD47" wp14:editId="0190E8E1">
             <wp:simplePos x="0" y="0"/>
             <wp:positionH relativeFrom="column">
               <wp:posOffset>5109845</wp:posOffset>
@@ -434,7 +434,7 @@
                     <a:blip r:embed="rId13" cstate="print">
                       <a:extLst>
                         <a:ext uri="{28A0092B-C50C-407E-A947-70E740481C1C}">
-                          <a14:useLocalDpi xmlns:a14="http://schemas.microsoft.com/office/drawing/2010/main" xmlns:wps="http://schemas.microsoft.com/office/word/2010/wordprocessingShape" xmlns:wpi="http://schemas.microsoft.com/office/word/2010/wordprocessingInk" xmlns:wpg="http://schemas.microsoft.com/office/word/2010/wordprocessingGroup" xmlns:w14="http://schemas.microsoft.com/office/word/2010/wordml" xmlns:w="http://schemas.openxmlformats.org/wordprocessingml/2006/main" xmlns:w10="urn:schemas-microsoft-com:office:word" xmlns:wp14="http://schemas.microsoft.com/office/word/2010/wordprocessingDrawing" xmlns:v="urn:schemas-microsoft-com:vml" xmlns:o="urn:schemas-microsoft-com:office:office" xmlns:mc="http://schemas.openxmlformats.org/markup-compatibility/2006" xmlns:wpc="http://schemas.microsoft.com/office/word/2010/wordprocessingCanvas" xmlns="" val="0"/>
+                          <a14:useLocalDpi xmlns:a14="http://schemas.microsoft.com/office/drawing/2010/main" val="0"/>
                         </a:ext>
                       </a:extLst>
                     </a:blip>
@@ -467,7 +467,7 @@
           <w:noProof/>
           <w:lang w:eastAsia="es-AR"/>
         </w:rPr>
-        <w:pict>
+        <w:pict w14:anchorId="2F42AB6C">
           <v:rect id="Rectangle 33" o:spid="_x0000_s1028" style="position:absolute;left:0;text-align:left;margin-left:319.95pt;margin-top:-78.25pt;width:203.1pt;height:858.9pt;z-index:-251654144;visibility:visible;mso-position-horizontal-relative:margin;mso-position-vertical-relative:margin" o:gfxdata="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" fillcolor="#268496" strokecolor="#31849b">
             <w10:wrap type="square" anchorx="margin" anchory="margin"/>
           </v:rect>
@@ -478,7 +478,7 @@
           <w:noProof/>
           <w:lang w:eastAsia="es-AR"/>
         </w:rPr>
-        <w:pict>
+        <w:pict w14:anchorId="2BB7241B">
           <v:shapetype id="_x0000_t202" coordsize="21600,21600" o:spt="202" path="m,l,21600r21600,l21600,xe">
             <v:stroke joinstyle="miter"/>
             <v:path gradientshapeok="t" o:connecttype="rect"/>
@@ -4519,12 +4519,24 @@
       <w:r>
         <w:t xml:space="preserve">AÑO DE CURSADA: </w:t>
       </w:r>
+      <w:commentRangeStart w:id="13"/>
       <w:r>
         <w:rPr>
           <w:b w:val="0"/>
           <w:color w:val="auto"/>
         </w:rPr>
         <w:t>Año que corresponde dicha materia con respecto a la carrera.</w:t>
+      </w:r>
+      <w:commentRangeEnd w:id="13"/>
+      <w:r>
+        <w:rPr>
+          <w:rStyle w:val="Refdecomentario"/>
+          <w:rFonts w:ascii="Calibri" w:eastAsia="Calibri" w:hAnsi="Calibri"/>
+          <w:b w:val="0"/>
+          <w:bCs w:val="0"/>
+          <w:color w:val="auto"/>
+        </w:rPr>
+        <w:commentReference w:id="13"/>
       </w:r>
     </w:p>
     <w:p>
@@ -4561,7 +4573,7 @@
         </w:rPr>
         <w:t>(en inglés) es una </w:t>
       </w:r>
-      <w:hyperlink r:id="rId16" w:tooltip="Aplicación informática" w:history="1">
+      <w:hyperlink r:id="rId18" w:tooltip="Aplicación informática" w:history="1">
         <w:r>
           <w:rPr>
             <w:rStyle w:val="Hipervnculo"/>
@@ -4583,7 +4595,7 @@
         </w:rPr>
         <w:t> diseñada para ser ejecutada en </w:t>
       </w:r>
-      <w:hyperlink r:id="rId17" w:tooltip="Teléfonos inteligentes" w:history="1">
+      <w:hyperlink r:id="rId19" w:tooltip="Teléfonos inteligentes" w:history="1">
         <w:r>
           <w:rPr>
             <w:rStyle w:val="Hipervnculo"/>
@@ -4605,7 +4617,7 @@
         </w:rPr>
         <w:t>, </w:t>
       </w:r>
-      <w:hyperlink r:id="rId18" w:tooltip="Tableta (computadora)" w:history="1">
+      <w:hyperlink r:id="rId20" w:tooltip="Tableta (computadora)" w:history="1">
         <w:r>
           <w:rPr>
             <w:rStyle w:val="Hipervnculo"/>
@@ -4655,6 +4667,7 @@
         </w:rPr>
         <w:t xml:space="preserve"> </w:t>
       </w:r>
+      <w:commentRangeStart w:id="14"/>
       <w:r>
         <w:rPr>
           <w:rFonts w:asciiTheme="minorHAnsi" w:hAnsiTheme="minorHAnsi" w:cs="Arial"/>
@@ -4664,6 +4677,17 @@
         </w:rPr>
         <w:t>Son materias que forman una carrera o un plan de estudios, y que se dictan en los centros educativos.</w:t>
       </w:r>
+      <w:commentRangeEnd w:id="14"/>
+      <w:r>
+        <w:rPr>
+          <w:rStyle w:val="Refdecomentario"/>
+          <w:rFonts w:ascii="Calibri" w:eastAsia="Calibri" w:hAnsi="Calibri"/>
+          <w:b w:val="0"/>
+          <w:bCs w:val="0"/>
+          <w:color w:val="auto"/>
+        </w:rPr>
+        <w:commentReference w:id="14"/>
+      </w:r>
     </w:p>
     <w:p>
       <w:pPr>
@@ -4678,7 +4702,25 @@
         </w:rPr>
       </w:pPr>
       <w:r>
-        <w:t>ATRIBUTO:</w:t>
+        <w:t>AT</w:t>
+      </w:r>
+      <w:commentRangeStart w:id="15"/>
+      <w:r>
+        <w:t>RIBUT</w:t>
+      </w:r>
+      <w:commentRangeEnd w:id="15"/>
+      <w:r>
+        <w:rPr>
+          <w:rStyle w:val="Refdecomentario"/>
+          <w:rFonts w:ascii="Calibri" w:eastAsia="Calibri" w:hAnsi="Calibri"/>
+          <w:b w:val="0"/>
+          <w:bCs w:val="0"/>
+          <w:color w:val="auto"/>
+        </w:rPr>
+        <w:commentReference w:id="15"/>
+      </w:r>
+      <w:r>
+        <w:t>O:</w:t>
       </w:r>
       <w:r>
         <w:rPr>
@@ -4702,14 +4744,14 @@
           <w:rFonts w:eastAsia="DejaVu Sans"/>
         </w:rPr>
       </w:pPr>
-      <w:bookmarkStart w:id="13" w:name="_Toc492773409"/>
+      <w:bookmarkStart w:id="16" w:name="_Toc492773409"/>
       <w:r>
         <w:rPr>
           <w:rFonts w:eastAsia="DejaVu Sans"/>
         </w:rPr>
         <w:t>B</w:t>
       </w:r>
-      <w:bookmarkEnd w:id="13"/>
+      <w:bookmarkEnd w:id="16"/>
     </w:p>
     <w:p>
       <w:pPr>
@@ -4719,8 +4761,6 @@
           <w:rFonts w:eastAsia="DejaVu Sans"/>
         </w:rPr>
       </w:pPr>
-      <w:bookmarkStart w:id="14" w:name="_GoBack"/>
-      <w:bookmarkEnd w:id="14"/>
       <w:r>
         <w:rPr>
           <w:rFonts w:eastAsia="DejaVu Sans"/>
@@ -4751,7 +4791,29 @@
           <w:sz w:val="22"/>
           <w:szCs w:val="22"/>
         </w:rPr>
-        <w:t>La serie de estudios que una persona debe cursar para acceder a un titulo y así</w:t>
+        <w:t xml:space="preserve">La serie de estudios que una persona debe cursar para acceder a un </w:t>
+      </w:r>
+      <w:proofErr w:type="spellStart"/>
+      <w:r>
+        <w:rPr>
+          <w:rFonts w:asciiTheme="minorHAnsi" w:eastAsia="DejaVu Sans" w:hAnsiTheme="minorHAnsi"/>
+          <w:b w:val="0"/>
+          <w:color w:val="auto"/>
+          <w:sz w:val="22"/>
+          <w:szCs w:val="22"/>
+        </w:rPr>
+        <w:t>titulo</w:t>
+      </w:r>
+      <w:proofErr w:type="spellEnd"/>
+      <w:r>
+        <w:rPr>
+          <w:rFonts w:asciiTheme="minorHAnsi" w:eastAsia="DejaVu Sans" w:hAnsiTheme="minorHAnsi"/>
+          <w:b w:val="0"/>
+          <w:color w:val="auto"/>
+          <w:sz w:val="22"/>
+          <w:szCs w:val="22"/>
+        </w:rPr>
+        <w:t xml:space="preserve"> y así</w:t>
       </w:r>
       <w:r>
         <w:rPr>
@@ -4844,7 +4906,42 @@
           <w:szCs w:val="22"/>
           <w:shd w:val="clear" w:color="auto" w:fill="FFFFFF"/>
         </w:rPr>
-        <w:t>Conjunto de clases correspondientes a un período académico durante el cual se desarrollan los contenidos requeridos por la Facultad para que el estudiante cumpla con los objetivos pedagógicos de una asignatura.</w:t>
+        <w:t xml:space="preserve">Conjunto de clases correspondientes a un período académico durante el cual se desarrollan los contenidos requeridos por la </w:t>
+      </w:r>
+      <w:commentRangeStart w:id="17"/>
+      <w:r>
+        <w:rPr>
+          <w:rFonts w:asciiTheme="minorHAnsi" w:hAnsiTheme="minorHAnsi" w:cs="Arial"/>
+          <w:b w:val="0"/>
+          <w:color w:val="auto"/>
+          <w:sz w:val="22"/>
+          <w:szCs w:val="22"/>
+          <w:shd w:val="clear" w:color="auto" w:fill="FFFFFF"/>
+        </w:rPr>
+        <w:t>Facultad</w:t>
+      </w:r>
+      <w:commentRangeEnd w:id="17"/>
+      <w:r>
+        <w:rPr>
+          <w:rStyle w:val="Refdecomentario"/>
+          <w:rFonts w:ascii="Calibri" w:eastAsia="Calibri" w:hAnsi="Calibri"/>
+          <w:b w:val="0"/>
+          <w:bCs w:val="0"/>
+          <w:color w:val="auto"/>
+          <w:lang w:val="es-ES"/>
+        </w:rPr>
+        <w:commentReference w:id="17"/>
+      </w:r>
+      <w:r>
+        <w:rPr>
+          <w:rFonts w:asciiTheme="minorHAnsi" w:hAnsiTheme="minorHAnsi" w:cs="Arial"/>
+          <w:b w:val="0"/>
+          <w:color w:val="auto"/>
+          <w:sz w:val="22"/>
+          <w:szCs w:val="22"/>
+          <w:shd w:val="clear" w:color="auto" w:fill="FFFFFF"/>
+        </w:rPr>
+        <w:t xml:space="preserve"> para que el estudiante cumpla con los objetivos pedagógicos de una asignatura.</w:t>
       </w:r>
     </w:p>
     <w:p>
@@ -4910,6 +5007,7 @@
         </w:rPr>
         <w:t xml:space="preserve">DOCENTE: </w:t>
       </w:r>
+      <w:commentRangeStart w:id="18"/>
       <w:r>
         <w:rPr>
           <w:rFonts w:asciiTheme="minorHAnsi" w:eastAsia="DejaVu Sans" w:hAnsiTheme="minorHAnsi"/>
@@ -4920,6 +5018,18 @@
         </w:rPr>
         <w:t>Aquella persona que se dedica a enseñar o que realiza acciones referentes a la enseñanza.</w:t>
       </w:r>
+      <w:commentRangeEnd w:id="18"/>
+      <w:r>
+        <w:rPr>
+          <w:rStyle w:val="Refdecomentario"/>
+          <w:rFonts w:ascii="Calibri" w:eastAsia="Calibri" w:hAnsi="Calibri"/>
+          <w:b w:val="0"/>
+          <w:bCs w:val="0"/>
+          <w:color w:val="auto"/>
+          <w:lang w:val="es-ES"/>
+        </w:rPr>
+        <w:commentReference w:id="18"/>
+      </w:r>
     </w:p>
     <w:p>
       <w:pPr>
@@ -5024,76 +5134,9 @@
           <w:sz w:val="22"/>
           <w:szCs w:val="22"/>
         </w:rPr>
-        <w:t>Es la acción que realiza el usuario para cargar el Excel.</w:t>
-      </w:r>
-    </w:p>
-    <w:p>
-      <w:pPr>
-        <w:pStyle w:val="PSI-Ttulo2"/>
-        <w:jc w:val="both"/>
-        <w:rPr>
-          <w:rFonts w:eastAsia="DejaVu Sans"/>
-        </w:rPr>
-      </w:pPr>
-      <w:r>
-        <w:rPr>
-          <w:rFonts w:eastAsia="DejaVu Sans"/>
-        </w:rPr>
-        <w:t>J</w:t>
-      </w:r>
-    </w:p>
-    <w:p>
-      <w:pPr>
-        <w:pStyle w:val="PSI-Ttulo2"/>
-        <w:jc w:val="both"/>
-        <w:rPr>
-          <w:rFonts w:eastAsia="DejaVu Sans"/>
-        </w:rPr>
-      </w:pPr>
-      <w:r>
-        <w:rPr>
-          <w:rFonts w:eastAsia="DejaVu Sans"/>
-        </w:rPr>
-        <w:lastRenderedPageBreak/>
-        <w:t>K</w:t>
-      </w:r>
-    </w:p>
-    <w:p>
-      <w:pPr>
-        <w:pStyle w:val="PSI-Ttulo2"/>
-        <w:jc w:val="both"/>
-        <w:rPr>
-          <w:rFonts w:eastAsia="DejaVu Sans"/>
-        </w:rPr>
-      </w:pPr>
-      <w:r>
-        <w:rPr>
-          <w:rFonts w:eastAsia="DejaVu Sans"/>
-        </w:rPr>
-        <w:t>L</w:t>
-      </w:r>
-    </w:p>
-    <w:p>
-      <w:pPr>
-        <w:pStyle w:val="PSI-Ttulo2"/>
-        <w:ind w:left="0" w:firstLine="0"/>
-        <w:jc w:val="both"/>
-        <w:rPr>
-          <w:rFonts w:eastAsia="DejaVu Sans"/>
-        </w:rPr>
-      </w:pPr>
-      <w:r>
-        <w:rPr>
-          <w:rFonts w:eastAsia="DejaVu Sans"/>
-        </w:rPr>
-        <w:t>LLAMADO:</w:t>
-      </w:r>
-      <w:r>
-        <w:rPr>
-          <w:rFonts w:eastAsia="DejaVu Sans"/>
-        </w:rPr>
-        <w:t xml:space="preserve"> </w:t>
-      </w:r>
+        <w:t xml:space="preserve">Es la acción que realiza el usuario para cargar el </w:t>
+      </w:r>
+      <w:commentRangeStart w:id="19"/>
       <w:r>
         <w:rPr>
           <w:rFonts w:asciiTheme="minorHAnsi" w:eastAsia="DejaVu Sans" w:hAnsiTheme="minorHAnsi"/>
@@ -5102,7 +5145,19 @@
           <w:sz w:val="22"/>
           <w:szCs w:val="22"/>
         </w:rPr>
-        <w:t>S</w:t>
+        <w:t>Excel</w:t>
+      </w:r>
+      <w:commentRangeEnd w:id="19"/>
+      <w:r>
+        <w:rPr>
+          <w:rStyle w:val="Refdecomentario"/>
+          <w:rFonts w:ascii="Calibri" w:eastAsia="Calibri" w:hAnsi="Calibri"/>
+          <w:b w:val="0"/>
+          <w:bCs w:val="0"/>
+          <w:color w:val="auto"/>
+          <w:lang w:val="es-ES"/>
+        </w:rPr>
+        <w:commentReference w:id="19"/>
       </w:r>
       <w:r>
         <w:rPr>
@@ -5112,7 +5167,108 @@
           <w:sz w:val="22"/>
           <w:szCs w:val="22"/>
         </w:rPr>
+        <w:t>.</w:t>
+      </w:r>
+    </w:p>
+    <w:p>
+      <w:pPr>
+        <w:pStyle w:val="PSI-Ttulo2"/>
+        <w:jc w:val="both"/>
+        <w:rPr>
+          <w:rFonts w:eastAsia="DejaVu Sans"/>
+        </w:rPr>
+      </w:pPr>
+      <w:r>
+        <w:rPr>
+          <w:rFonts w:eastAsia="DejaVu Sans"/>
+        </w:rPr>
+        <w:t>J</w:t>
+      </w:r>
+    </w:p>
+    <w:p>
+      <w:pPr>
+        <w:pStyle w:val="PSI-Ttulo2"/>
+        <w:jc w:val="both"/>
+        <w:rPr>
+          <w:rFonts w:eastAsia="DejaVu Sans"/>
+        </w:rPr>
+      </w:pPr>
+      <w:r>
+        <w:rPr>
+          <w:rFonts w:eastAsia="DejaVu Sans"/>
+        </w:rPr>
+        <w:lastRenderedPageBreak/>
+        <w:t>K</w:t>
+      </w:r>
+    </w:p>
+    <w:p>
+      <w:pPr>
+        <w:pStyle w:val="PSI-Ttulo2"/>
+        <w:jc w:val="both"/>
+        <w:rPr>
+          <w:rFonts w:eastAsia="DejaVu Sans"/>
+        </w:rPr>
+      </w:pPr>
+      <w:r>
+        <w:rPr>
+          <w:rFonts w:eastAsia="DejaVu Sans"/>
+        </w:rPr>
+        <w:t>L</w:t>
+      </w:r>
+    </w:p>
+    <w:p>
+      <w:pPr>
+        <w:pStyle w:val="PSI-Ttulo2"/>
+        <w:ind w:left="0" w:firstLine="0"/>
+        <w:jc w:val="both"/>
+        <w:rPr>
+          <w:rFonts w:eastAsia="DejaVu Sans"/>
+        </w:rPr>
+      </w:pPr>
+      <w:r>
+        <w:rPr>
+          <w:rFonts w:eastAsia="DejaVu Sans"/>
+        </w:rPr>
+        <w:t>LLAMADO:</w:t>
+      </w:r>
+      <w:r>
+        <w:rPr>
+          <w:rFonts w:eastAsia="DejaVu Sans"/>
+        </w:rPr>
+        <w:t xml:space="preserve"> </w:t>
+      </w:r>
+      <w:commentRangeStart w:id="20"/>
+      <w:r>
+        <w:rPr>
+          <w:rFonts w:asciiTheme="minorHAnsi" w:eastAsia="DejaVu Sans" w:hAnsiTheme="minorHAnsi"/>
+          <w:b w:val="0"/>
+          <w:color w:val="auto"/>
+          <w:sz w:val="22"/>
+          <w:szCs w:val="22"/>
+        </w:rPr>
+        <w:t>S</w:t>
+      </w:r>
+      <w:r>
+        <w:rPr>
+          <w:rFonts w:asciiTheme="minorHAnsi" w:eastAsia="DejaVu Sans" w:hAnsiTheme="minorHAnsi"/>
+          <w:b w:val="0"/>
+          <w:color w:val="auto"/>
+          <w:sz w:val="22"/>
+          <w:szCs w:val="22"/>
+        </w:rPr>
         <w:t>e utiliza para hacer referencia a la fecha y hora de un examen final.</w:t>
+      </w:r>
+      <w:commentRangeEnd w:id="20"/>
+      <w:r>
+        <w:rPr>
+          <w:rStyle w:val="Refdecomentario"/>
+          <w:rFonts w:ascii="Calibri" w:eastAsia="Calibri" w:hAnsi="Calibri"/>
+          <w:b w:val="0"/>
+          <w:bCs w:val="0"/>
+          <w:color w:val="auto"/>
+          <w:lang w:val="es-ES"/>
+        </w:rPr>
+        <w:commentReference w:id="20"/>
       </w:r>
     </w:p>
     <w:p>
@@ -5236,6 +5392,7 @@
         </w:rPr>
         <w:t xml:space="preserve"> </w:t>
       </w:r>
+      <w:commentRangeStart w:id="21"/>
       <w:r>
         <w:rPr>
           <w:rFonts w:asciiTheme="minorHAnsi" w:hAnsiTheme="minorHAnsi" w:cs="Segoe UI"/>
@@ -5314,6 +5471,18 @@
         </w:rPr>
         <w:t xml:space="preserve"> </w:t>
       </w:r>
+      <w:commentRangeEnd w:id="21"/>
+      <w:r>
+        <w:rPr>
+          <w:rStyle w:val="Refdecomentario"/>
+          <w:rFonts w:ascii="Calibri" w:eastAsia="Calibri" w:hAnsi="Calibri"/>
+          <w:b w:val="0"/>
+          <w:bCs w:val="0"/>
+          <w:color w:val="auto"/>
+          <w:lang w:val="es-ES"/>
+        </w:rPr>
+        <w:commentReference w:id="21"/>
+      </w:r>
     </w:p>
     <w:p>
       <w:pPr>
@@ -5640,6 +5809,7 @@
         </w:rPr>
         <w:t xml:space="preserve"> </w:t>
       </w:r>
+      <w:commentRangeStart w:id="22"/>
       <w:r>
         <w:rPr>
           <w:rFonts w:asciiTheme="minorHAnsi" w:hAnsiTheme="minorHAnsi" w:cs="Arial"/>
@@ -5651,6 +5821,18 @@
         </w:rPr>
         <w:t>Orden según el cual se alternan  los llamados de mesas de examen.</w:t>
       </w:r>
+      <w:commentRangeEnd w:id="22"/>
+      <w:r>
+        <w:rPr>
+          <w:rStyle w:val="Refdecomentario"/>
+          <w:rFonts w:ascii="Calibri" w:eastAsia="Calibri" w:hAnsi="Calibri"/>
+          <w:b w:val="0"/>
+          <w:bCs w:val="0"/>
+          <w:color w:val="auto"/>
+          <w:lang w:val="es-ES"/>
+        </w:rPr>
+        <w:commentReference w:id="22"/>
+      </w:r>
     </w:p>
     <w:p>
       <w:pPr>
@@ -5683,6 +5865,8 @@
         </w:rPr>
         <w:t>Un tipo cuyos valores no tienen identidad. Los tipos de datos incluyen los tipos primitivos predefinidos (como números y cadenas) y los tipos enumerados (como los booleanos)</w:t>
       </w:r>
+      <w:bookmarkStart w:id="23" w:name="_GoBack"/>
+      <w:bookmarkEnd w:id="23"/>
     </w:p>
     <w:p>
       <w:pPr>
@@ -5713,6 +5897,7 @@
         </w:rPr>
         <w:t xml:space="preserve"> Acción que se realiza cuando se escribe una palabra</w:t>
       </w:r>
+      <w:commentRangeStart w:id="24"/>
       <w:r>
         <w:rPr>
           <w:rFonts w:asciiTheme="minorHAnsi" w:eastAsia="DejaVu Sans" w:hAnsiTheme="minorHAnsi"/>
@@ -5753,6 +5938,18 @@
         </w:rPr>
         <w:t xml:space="preserve"> aparecen palabras similares.</w:t>
       </w:r>
+      <w:commentRangeEnd w:id="24"/>
+      <w:r>
+        <w:rPr>
+          <w:rStyle w:val="Refdecomentario"/>
+          <w:rFonts w:ascii="Calibri" w:eastAsia="Calibri" w:hAnsi="Calibri"/>
+          <w:b w:val="0"/>
+          <w:bCs w:val="0"/>
+          <w:color w:val="auto"/>
+          <w:lang w:val="es-ES"/>
+        </w:rPr>
+        <w:commentReference w:id="24"/>
+      </w:r>
     </w:p>
     <w:p>
       <w:pPr>
@@ -5876,8 +6073,8 @@
       </w:pPr>
     </w:p>
     <w:sectPr>
-      <w:headerReference w:type="default" r:id="rId19"/>
-      <w:footerReference w:type="default" r:id="rId20"/>
+      <w:headerReference w:type="default" r:id="rId21"/>
+      <w:footerReference w:type="default" r:id="rId22"/>
       <w:pgSz w:w="11906" w:h="16838"/>
       <w:pgMar w:top="1535" w:right="1701" w:bottom="1417" w:left="1701" w:header="567" w:footer="572" w:gutter="0"/>
       <w:cols w:space="708"/>
@@ -5888,9 +6085,237 @@
 </w:document>
 </file>
 
+<file path=word/comments.xml><?xml version="1.0" encoding="utf-8"?>
+<w:comments xmlns:wpc="http://schemas.microsoft.com/office/word/2010/wordprocessingCanvas" xmlns:mc="http://schemas.openxmlformats.org/markup-compatibility/2006" xmlns:o="urn:schemas-microsoft-com:office:office" xmlns:r="http://schemas.openxmlformats.org/officeDocument/2006/relationships" xmlns:m="http://schemas.openxmlformats.org/officeDocument/2006/math" xmlns:v="urn:schemas-microsoft-com:vml" xmlns:wp14="http://schemas.microsoft.com/office/word/2010/wordprocessingDrawing" xmlns:wp="http://schemas.openxmlformats.org/drawingml/2006/wordprocessingDrawing" xmlns:w10="urn:schemas-microsoft-com:office:word" xmlns:w="http://schemas.openxmlformats.org/wordprocessingml/2006/main" xmlns:w14="http://schemas.microsoft.com/office/word/2010/wordml" xmlns:w15="http://schemas.microsoft.com/office/word/2012/wordml" xmlns:wpg="http://schemas.microsoft.com/office/word/2010/wordprocessingGroup" xmlns:wpi="http://schemas.microsoft.com/office/word/2010/wordprocessingInk" xmlns:wne="http://schemas.microsoft.com/office/word/2006/wordml" xmlns:wps="http://schemas.microsoft.com/office/word/2010/wordprocessingShape" mc:Ignorable="w14 w15 wp14">
+  <w:comment w:id="13" w:author="Emanuel Marquez" w:date="2017-09-26T10:37:00Z" w:initials="EM">
+    <w:p>
+      <w:pPr>
+        <w:pStyle w:val="Textocomentario"/>
+      </w:pPr>
+      <w:r>
+        <w:rPr>
+          <w:rStyle w:val="Refdecomentario"/>
+        </w:rPr>
+        <w:annotationRef/>
+      </w:r>
+      <w:r>
+        <w:t xml:space="preserve">Año en el que se dicta una asignatura en una determinada carrera. Se define como Primer año, Segundo Año, </w:t>
+      </w:r>
+      <w:proofErr w:type="spellStart"/>
+      <w:r>
+        <w:t>etc</w:t>
+      </w:r>
+      <w:proofErr w:type="spellEnd"/>
+      <w:r>
+        <w:t xml:space="preserve"> dependiendo la duración de dicha carrera.</w:t>
+      </w:r>
+    </w:p>
+  </w:comment>
+  <w:comment w:id="14" w:author="Emanuel Marquez" w:date="2017-09-26T10:40:00Z" w:initials="EM">
+    <w:p>
+      <w:pPr>
+        <w:pStyle w:val="Textocomentario"/>
+      </w:pPr>
+      <w:r>
+        <w:rPr>
+          <w:rStyle w:val="Refdecomentario"/>
+        </w:rPr>
+        <w:annotationRef/>
+      </w:r>
+      <w:r>
+        <w:t>Unidad mínima que conforma el plan de estudios de una carrera. Se pueden agregar sinónimos como “Materia” o “Catedra”.</w:t>
+      </w:r>
+    </w:p>
+  </w:comment>
+  <w:comment w:id="15" w:author="Emanuel Marquez" w:date="2017-09-26T10:42:00Z" w:initials="EM">
+    <w:p>
+      <w:pPr>
+        <w:pStyle w:val="Textocomentario"/>
+      </w:pPr>
+      <w:r>
+        <w:rPr>
+          <w:rStyle w:val="Refdecomentario"/>
+        </w:rPr>
+        <w:annotationRef/>
+      </w:r>
+      <w:r>
+        <w:t>Las palabras se deben colocar en el NIVEL 3 para que se observen en el Índice. Se debe colocar en la pestaña de referencias y agregar texto (Nivel 3)</w:t>
+      </w:r>
+    </w:p>
+  </w:comment>
+  <w:comment w:id="17" w:author="Emanuel Marquez" w:date="2017-09-26T10:43:00Z" w:initials="EM">
+    <w:p>
+      <w:pPr>
+        <w:pStyle w:val="Textocomentario"/>
+      </w:pPr>
+      <w:r>
+        <w:rPr>
+          <w:rStyle w:val="Refdecomentario"/>
+        </w:rPr>
+        <w:annotationRef/>
+      </w:r>
+      <w:r>
+        <w:t>Universidad</w:t>
+      </w:r>
+    </w:p>
+  </w:comment>
+  <w:comment w:id="18" w:author="Emanuel Marquez" w:date="2017-09-26T10:44:00Z" w:initials="EM">
+    <w:p>
+      <w:pPr>
+        <w:pStyle w:val="Textocomentario"/>
+      </w:pPr>
+      <w:r>
+        <w:rPr>
+          <w:rStyle w:val="Refdecomentario"/>
+        </w:rPr>
+        <w:annotationRef/>
+      </w:r>
+      <w:r>
+        <w:t>Un docente puede ser parte del tribunal examinador durante el dictado de una mesa de examen.</w:t>
+      </w:r>
+    </w:p>
+  </w:comment>
+  <w:comment w:id="19" w:author="Emanuel Marquez" w:date="2017-09-26T10:45:00Z" w:initials="EM">
+    <w:p>
+      <w:pPr>
+        <w:pStyle w:val="Textocomentario"/>
+      </w:pPr>
+      <w:r>
+        <w:rPr>
+          <w:rStyle w:val="Refdecomentario"/>
+        </w:rPr>
+        <w:annotationRef/>
+      </w:r>
+      <w:r>
+        <w:t xml:space="preserve">Un archivo con horarios de cursada o mesas de examen. Puede ser </w:t>
+      </w:r>
+      <w:proofErr w:type="spellStart"/>
+      <w:r>
+        <w:t>xls</w:t>
+      </w:r>
+      <w:proofErr w:type="spellEnd"/>
+      <w:r>
+        <w:t xml:space="preserve"> (Excel), </w:t>
+      </w:r>
+      <w:proofErr w:type="spellStart"/>
+      <w:r>
+        <w:t>csv</w:t>
+      </w:r>
+      <w:proofErr w:type="spellEnd"/>
+      <w:r>
+        <w:t xml:space="preserve"> o </w:t>
+      </w:r>
+      <w:proofErr w:type="spellStart"/>
+      <w:r>
+        <w:t>txt</w:t>
+      </w:r>
+      <w:proofErr w:type="spellEnd"/>
+      <w:r>
+        <w:t>. No se ha definido aun</w:t>
+      </w:r>
+    </w:p>
+  </w:comment>
+  <w:comment w:id="20" w:author="Emanuel Marquez" w:date="2017-09-26T10:46:00Z" w:initials="EM">
+    <w:p>
+      <w:pPr>
+        <w:pStyle w:val="Textocomentario"/>
+      </w:pPr>
+      <w:r>
+        <w:rPr>
+          <w:rStyle w:val="Refdecomentario"/>
+        </w:rPr>
+        <w:annotationRef/>
+      </w:r>
+      <w:r>
+        <w:t>Un llamado tiene una fecha de inicio, fecha de fin y pertenece a un turno de examen. Dentro del periodo de un llamado se dictan mesas de examen.</w:t>
+      </w:r>
+    </w:p>
+  </w:comment>
+  <w:comment w:id="21" w:author="Emanuel Marquez" w:date="2017-09-26T10:47:00Z" w:initials="EM">
+    <w:p>
+      <w:pPr>
+        <w:pStyle w:val="Textocomentario"/>
+      </w:pPr>
+      <w:r>
+        <w:rPr>
+          <w:rStyle w:val="Refdecomentario"/>
+        </w:rPr>
+        <w:annotationRef/>
+      </w:r>
+      <w:r>
+        <w:t xml:space="preserve">Comunicar novedades de interés al usuario de la aplicación móvil. No importa cómo se hace, aun no se </w:t>
+      </w:r>
+      <w:proofErr w:type="spellStart"/>
+      <w:r>
+        <w:t>defne</w:t>
+      </w:r>
+      <w:proofErr w:type="spellEnd"/>
+      <w:r>
+        <w:t>.</w:t>
+      </w:r>
+    </w:p>
+  </w:comment>
+  <w:comment w:id="22" w:author="Emanuel Marquez" w:date="2017-09-26T10:49:00Z" w:initials="EM">
+    <w:p>
+      <w:pPr>
+        <w:pStyle w:val="Textocomentario"/>
+      </w:pPr>
+      <w:r>
+        <w:rPr>
+          <w:rStyle w:val="Refdecomentario"/>
+        </w:rPr>
+        <w:annotationRef/>
+      </w:r>
+      <w:r>
+        <w:t>Se pueden nombrar los turnos: Febrero/Marzo, Abril, Junio, Julio/Agosto, Septiembre, Noviembre y Diciembre.</w:t>
+      </w:r>
+    </w:p>
+    <w:p>
+      <w:pPr>
+        <w:pStyle w:val="Textocomentario"/>
+      </w:pPr>
+      <w:r>
+        <w:t>Se puede mencionar que hay turnos que son de todo tiempo y que algunos se desarrollan DURANTE EL PERIODO DE CURSADA.</w:t>
+      </w:r>
+    </w:p>
+  </w:comment>
+  <w:comment w:id="24" w:author="Emanuel Marquez" w:date="2017-09-26T10:35:00Z" w:initials="EM">
+    <w:p>
+      <w:pPr>
+        <w:pStyle w:val="Textocomentario"/>
+      </w:pPr>
+      <w:r>
+        <w:rPr>
+          <w:rStyle w:val="Refdecomentario"/>
+        </w:rPr>
+        <w:annotationRef/>
+      </w:r>
+      <w:r>
+        <w:t>Escribir un texto en computadora.</w:t>
+      </w:r>
+    </w:p>
+  </w:comment>
+</w:comments>
+</file>
+
+<file path=word/commentsExtended.xml><?xml version="1.0" encoding="utf-8"?>
+<w15:commentsEx xmlns:wpc="http://schemas.microsoft.com/office/word/2010/wordprocessingCanvas" xmlns:mc="http://schemas.openxmlformats.org/markup-compatibility/2006" xmlns:o="urn:schemas-microsoft-com:office:office" xmlns:r="http://schemas.openxmlformats.org/officeDocument/2006/relationships" xmlns:m="http://schemas.openxmlformats.org/officeDocument/2006/math" xmlns:v="urn:schemas-microsoft-com:vml" xmlns:wp14="http://schemas.microsoft.com/office/word/2010/wordprocessingDrawing" xmlns:wp="http://schemas.openxmlformats.org/drawingml/2006/wordprocessingDrawing" xmlns:w10="urn:schemas-microsoft-com:office:word" xmlns:w="http://schemas.openxmlformats.org/wordprocessingml/2006/main" xmlns:w14="http://schemas.microsoft.com/office/word/2010/wordml" xmlns:w15="http://schemas.microsoft.com/office/word/2012/wordml" xmlns:wpg="http://schemas.microsoft.com/office/word/2010/wordprocessingGroup" xmlns:wpi="http://schemas.microsoft.com/office/word/2010/wordprocessingInk" xmlns:wne="http://schemas.microsoft.com/office/word/2006/wordml" xmlns:wps="http://schemas.microsoft.com/office/word/2010/wordprocessingShape" mc:Ignorable="w14 w15 wp14">
+  <w15:commentEx w15:paraId="538B5ABC" w15:done="0"/>
+  <w15:commentEx w15:paraId="2424BF72" w15:done="0"/>
+  <w15:commentEx w15:paraId="30D12BD1" w15:done="0"/>
+  <w15:commentEx w15:paraId="638ABBA1" w15:done="0"/>
+  <w15:commentEx w15:paraId="5C4CECFF" w15:done="0"/>
+  <w15:commentEx w15:paraId="0E2CE6DB" w15:done="0"/>
+  <w15:commentEx w15:paraId="6BA10878" w15:done="0"/>
+  <w15:commentEx w15:paraId="1BCEC42E" w15:done="0"/>
+  <w15:commentEx w15:paraId="1297560F" w15:done="0"/>
+  <w15:commentEx w15:paraId="52CD42E8" w15:done="0"/>
+</w15:commentsEx>
+</file>
+
 <file path=word/endnotes.xml><?xml version="1.0" encoding="utf-8"?>
-<w:endnotes xmlns:ve="http://schemas.openxmlformats.org/markup-compatibility/2006" xmlns:o="urn:schemas-microsoft-com:office:office" xmlns:r="http://schemas.openxmlformats.org/officeDocument/2006/relationships" xmlns:m="http://schemas.openxmlformats.org/officeDocument/2006/math" xmlns:v="urn:schemas-microsoft-com:vml" xmlns:wp="http://schemas.openxmlformats.org/drawingml/2006/wordprocessingDrawing" xmlns:w10="urn:schemas-microsoft-com:office:word" xmlns:w="http://schemas.openxmlformats.org/wordprocessingml/2006/main" xmlns:wne="http://schemas.microsoft.com/office/word/2006/wordml">
-  <w:endnote w:type="separator" w:id="0">
+<w:endnotes xmlns:wpc="http://schemas.microsoft.com/office/word/2010/wordprocessingCanvas" xmlns:mc="http://schemas.openxmlformats.org/markup-compatibility/2006" xmlns:o="urn:schemas-microsoft-com:office:office" xmlns:r="http://schemas.openxmlformats.org/officeDocument/2006/relationships" xmlns:m="http://schemas.openxmlformats.org/officeDocument/2006/math" xmlns:v="urn:schemas-microsoft-com:vml" xmlns:wp14="http://schemas.microsoft.com/office/word/2010/wordprocessingDrawing" xmlns:wp="http://schemas.openxmlformats.org/drawingml/2006/wordprocessingDrawing" xmlns:w10="urn:schemas-microsoft-com:office:word" xmlns:w="http://schemas.openxmlformats.org/wordprocessingml/2006/main" xmlns:w14="http://schemas.microsoft.com/office/word/2010/wordml" xmlns:w15="http://schemas.microsoft.com/office/word/2012/wordml" xmlns:wpg="http://schemas.microsoft.com/office/word/2010/wordprocessingGroup" xmlns:wpi="http://schemas.microsoft.com/office/word/2010/wordprocessingInk" xmlns:wne="http://schemas.microsoft.com/office/word/2006/wordml" xmlns:wps="http://schemas.microsoft.com/office/word/2010/wordprocessingShape" mc:Ignorable="w14 w15 wp14">
+  <w:endnote w:type="separator" w:id="-1">
     <w:p>
       <w:pPr>
         <w:spacing w:before="0" w:line="240" w:lineRule="auto"/>
@@ -5901,7 +6326,7 @@
     </w:p>
     <w:p/>
   </w:endnote>
-  <w:endnote w:type="continuationSeparator" w:id="1">
+  <w:endnote w:type="continuationSeparator" w:id="0">
     <w:p>
       <w:pPr>
         <w:spacing w:before="0" w:line="240" w:lineRule="auto"/>
@@ -5916,7 +6341,7 @@
 </file>
 
 <file path=word/footer1.xml><?xml version="1.0" encoding="utf-8"?>
-<w:ftr xmlns:ve="http://schemas.openxmlformats.org/markup-compatibility/2006" xmlns:o="urn:schemas-microsoft-com:office:office" xmlns:r="http://schemas.openxmlformats.org/officeDocument/2006/relationships" xmlns:m="http://schemas.openxmlformats.org/officeDocument/2006/math" xmlns:v="urn:schemas-microsoft-com:vml" xmlns:wp="http://schemas.openxmlformats.org/drawingml/2006/wordprocessingDrawing" xmlns:w10="urn:schemas-microsoft-com:office:word" xmlns:w="http://schemas.openxmlformats.org/wordprocessingml/2006/main" xmlns:wne="http://schemas.microsoft.com/office/word/2006/wordml">
+<w:ftr xmlns:wpc="http://schemas.microsoft.com/office/word/2010/wordprocessingCanvas" xmlns:mc="http://schemas.openxmlformats.org/markup-compatibility/2006" xmlns:o="urn:schemas-microsoft-com:office:office" xmlns:r="http://schemas.openxmlformats.org/officeDocument/2006/relationships" xmlns:m="http://schemas.openxmlformats.org/officeDocument/2006/math" xmlns:v="urn:schemas-microsoft-com:vml" xmlns:wp14="http://schemas.microsoft.com/office/word/2010/wordprocessingDrawing" xmlns:wp="http://schemas.openxmlformats.org/drawingml/2006/wordprocessingDrawing" xmlns:w10="urn:schemas-microsoft-com:office:word" xmlns:w="http://schemas.openxmlformats.org/wordprocessingml/2006/main" xmlns:w14="http://schemas.microsoft.com/office/word/2010/wordml" xmlns:w15="http://schemas.microsoft.com/office/word/2012/wordml" xmlns:wpg="http://schemas.microsoft.com/office/word/2010/wordprocessingGroup" xmlns:wpi="http://schemas.microsoft.com/office/word/2010/wordprocessingInk" xmlns:wne="http://schemas.microsoft.com/office/word/2006/wordml" xmlns:wps="http://schemas.microsoft.com/office/word/2010/wordprocessingShape" mc:Ignorable="w14 w15 wp14">
   <w:sdt>
     <w:sdtPr>
       <w:id w:val="704684254"/>
@@ -5925,6 +6350,7 @@
         <w:docPartUnique/>
       </w:docPartObj>
     </w:sdtPr>
+    <w:sdtEndPr/>
     <w:sdtContent>
       <w:sdt>
         <w:sdtPr>
@@ -5934,6 +6360,7 @@
             <w:docPartUnique/>
           </w:docPartObj>
         </w:sdtPr>
+        <w:sdtEndPr/>
         <w:sdtContent>
           <w:p>
             <w:pPr>
@@ -6075,8 +6502,8 @@
 </file>
 
 <file path=word/footnotes.xml><?xml version="1.0" encoding="utf-8"?>
-<w:footnotes xmlns:ve="http://schemas.openxmlformats.org/markup-compatibility/2006" xmlns:o="urn:schemas-microsoft-com:office:office" xmlns:r="http://schemas.openxmlformats.org/officeDocument/2006/relationships" xmlns:m="http://schemas.openxmlformats.org/officeDocument/2006/math" xmlns:v="urn:schemas-microsoft-com:vml" xmlns:wp="http://schemas.openxmlformats.org/drawingml/2006/wordprocessingDrawing" xmlns:w10="urn:schemas-microsoft-com:office:word" xmlns:w="http://schemas.openxmlformats.org/wordprocessingml/2006/main" xmlns:wne="http://schemas.microsoft.com/office/word/2006/wordml">
-  <w:footnote w:type="separator" w:id="0">
+<w:footnotes xmlns:wpc="http://schemas.microsoft.com/office/word/2010/wordprocessingCanvas" xmlns:mc="http://schemas.openxmlformats.org/markup-compatibility/2006" xmlns:o="urn:schemas-microsoft-com:office:office" xmlns:r="http://schemas.openxmlformats.org/officeDocument/2006/relationships" xmlns:m="http://schemas.openxmlformats.org/officeDocument/2006/math" xmlns:v="urn:schemas-microsoft-com:vml" xmlns:wp14="http://schemas.microsoft.com/office/word/2010/wordprocessingDrawing" xmlns:wp="http://schemas.openxmlformats.org/drawingml/2006/wordprocessingDrawing" xmlns:w10="urn:schemas-microsoft-com:office:word" xmlns:w="http://schemas.openxmlformats.org/wordprocessingml/2006/main" xmlns:w14="http://schemas.microsoft.com/office/word/2010/wordml" xmlns:w15="http://schemas.microsoft.com/office/word/2012/wordml" xmlns:wpg="http://schemas.microsoft.com/office/word/2010/wordprocessingGroup" xmlns:wpi="http://schemas.microsoft.com/office/word/2010/wordprocessingInk" xmlns:wne="http://schemas.microsoft.com/office/word/2006/wordml" xmlns:wps="http://schemas.microsoft.com/office/word/2010/wordprocessingShape" mc:Ignorable="w14 w15 wp14">
+  <w:footnote w:type="separator" w:id="-1">
     <w:p>
       <w:pPr>
         <w:spacing w:before="0" w:line="240" w:lineRule="auto"/>
@@ -6087,7 +6514,7 @@
     </w:p>
     <w:p/>
   </w:footnote>
-  <w:footnote w:type="continuationSeparator" w:id="1">
+  <w:footnote w:type="continuationSeparator" w:id="0">
     <w:p>
       <w:pPr>
         <w:spacing w:before="0" w:line="240" w:lineRule="auto"/>
@@ -6102,7 +6529,7 @@
 </file>
 
 <file path=word/header1.xml><?xml version="1.0" encoding="utf-8"?>
-<w:hdr xmlns:ve="http://schemas.openxmlformats.org/markup-compatibility/2006" xmlns:o="urn:schemas-microsoft-com:office:office" xmlns:r="http://schemas.openxmlformats.org/officeDocument/2006/relationships" xmlns:m="http://schemas.openxmlformats.org/officeDocument/2006/math" xmlns:v="urn:schemas-microsoft-com:vml" xmlns:wp="http://schemas.openxmlformats.org/drawingml/2006/wordprocessingDrawing" xmlns:w10="urn:schemas-microsoft-com:office:word" xmlns:w="http://schemas.openxmlformats.org/wordprocessingml/2006/main" xmlns:wne="http://schemas.microsoft.com/office/word/2006/wordml">
+<w:hdr xmlns:wpc="http://schemas.microsoft.com/office/word/2010/wordprocessingCanvas" xmlns:mc="http://schemas.openxmlformats.org/markup-compatibility/2006" xmlns:o="urn:schemas-microsoft-com:office:office" xmlns:r="http://schemas.openxmlformats.org/officeDocument/2006/relationships" xmlns:m="http://schemas.openxmlformats.org/officeDocument/2006/math" xmlns:v="urn:schemas-microsoft-com:vml" xmlns:wp14="http://schemas.microsoft.com/office/word/2010/wordprocessingDrawing" xmlns:wp="http://schemas.openxmlformats.org/drawingml/2006/wordprocessingDrawing" xmlns:w10="urn:schemas-microsoft-com:office:word" xmlns:w="http://schemas.openxmlformats.org/wordprocessingml/2006/main" xmlns:w14="http://schemas.microsoft.com/office/word/2010/wordml" xmlns:w15="http://schemas.microsoft.com/office/word/2012/wordml" xmlns:wpg="http://schemas.microsoft.com/office/word/2010/wordprocessingGroup" xmlns:wpi="http://schemas.microsoft.com/office/word/2010/wordprocessingInk" xmlns:wne="http://schemas.microsoft.com/office/word/2006/wordml" xmlns:wps="http://schemas.microsoft.com/office/word/2010/wordprocessingShape" mc:Ignorable="w14 w15 wp14">
   <w:p>
     <w:pPr>
       <w:pStyle w:val="Encabezado"/>
@@ -6139,14 +6566,14 @@
         <w:szCs w:val="36"/>
         <w:lang w:val="es-AR" w:eastAsia="es-AR"/>
       </w:rPr>
-      <w:pict>
-        <v:group id="Group 35" o:spid="_x0000_s4097" style="position:absolute;margin-left:0;margin-top:0;width:593.5pt;height:64.2pt;z-index:251659264;mso-width-percent:1000;mso-position-horizontal:center;mso-position-horizontal-relative:page;mso-position-vertical:top;mso-position-vertical-relative:page;mso-width-percent:1000;mso-height-relative:top-margin-area" coordorigin="8,9" coordsize="15823,1439" o:gfxdata="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">
+      <w:pict w14:anchorId="4B766E4C">
+        <v:group id="Group 35" o:spid="_x0000_s2049" style="position:absolute;margin-left:0;margin-top:0;width:593.5pt;height:64.2pt;z-index:251659264;mso-width-percent:1000;mso-position-horizontal:center;mso-position-horizontal-relative:page;mso-position-vertical:top;mso-position-vertical-relative:page;mso-width-percent:1000;mso-height-relative:top-margin-area" coordorigin="8,9" coordsize="15823,1439" o:gfxdata="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">
           <v:shapetype id="_x0000_t32" coordsize="21600,21600" o:spt="32" o:oned="t" path="m,l21600,21600e" filled="f">
             <v:path arrowok="t" fillok="f" o:connecttype="none"/>
             <o:lock v:ext="edit" shapetype="t"/>
           </v:shapetype>
-          <v:shape id="AutoShape 36" o:spid="_x0000_s4099" type="#_x0000_t32" style="position:absolute;left:9;top:1431;width:15822;height:0;visibility:visible" o:connectortype="straight" o:gfxdata="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" strokecolor="#31849b"/>
-          <v:rect id="Rectangle 37" o:spid="_x0000_s4098" style="position:absolute;left:8;top:9;width:4031;height:1439;visibility:visible" o:gfxdata="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" filled="f" stroked="f"/>
+          <v:shape id="AutoShape 36" o:spid="_x0000_s2051" type="#_x0000_t32" style="position:absolute;left:9;top:1431;width:15822;height:0;visibility:visible" o:connectortype="straight" o:gfxdata="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" strokecolor="#31849b"/>
+          <v:rect id="Rectangle 37" o:spid="_x0000_s2050" style="position:absolute;left:8;top:9;width:4031;height:1439;visibility:visible" o:gfxdata="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" filled="f" stroked="f"/>
           <w10:wrap anchorx="page" anchory="page"/>
         </v:group>
       </w:pict>
@@ -6170,8 +6597,8 @@
 </file>
 
 <file path=word/numbering.xml><?xml version="1.0" encoding="utf-8"?>
-<w:numbering xmlns:ve="http://schemas.openxmlformats.org/markup-compatibility/2006" xmlns:o="urn:schemas-microsoft-com:office:office" xmlns:r="http://schemas.openxmlformats.org/officeDocument/2006/relationships" xmlns:m="http://schemas.openxmlformats.org/officeDocument/2006/math" xmlns:v="urn:schemas-microsoft-com:vml" xmlns:wp="http://schemas.openxmlformats.org/drawingml/2006/wordprocessingDrawing" xmlns:w10="urn:schemas-microsoft-com:office:word" xmlns:w="http://schemas.openxmlformats.org/wordprocessingml/2006/main" xmlns:wne="http://schemas.microsoft.com/office/word/2006/wordml">
-  <w:abstractNum w:abstractNumId="0">
+<w:numbering xmlns:wpc="http://schemas.microsoft.com/office/word/2010/wordprocessingCanvas" xmlns:mc="http://schemas.openxmlformats.org/markup-compatibility/2006" xmlns:o="urn:schemas-microsoft-com:office:office" xmlns:r="http://schemas.openxmlformats.org/officeDocument/2006/relationships" xmlns:m="http://schemas.openxmlformats.org/officeDocument/2006/math" xmlns:v="urn:schemas-microsoft-com:vml" xmlns:wp14="http://schemas.microsoft.com/office/word/2010/wordprocessingDrawing" xmlns:wp="http://schemas.openxmlformats.org/drawingml/2006/wordprocessingDrawing" xmlns:w10="urn:schemas-microsoft-com:office:word" xmlns:w="http://schemas.openxmlformats.org/wordprocessingml/2006/main" xmlns:w14="http://schemas.microsoft.com/office/word/2010/wordml" xmlns:w15="http://schemas.microsoft.com/office/word/2012/wordml" xmlns:wpg="http://schemas.microsoft.com/office/word/2010/wordprocessingGroup" xmlns:wpi="http://schemas.microsoft.com/office/word/2010/wordprocessingInk" xmlns:wne="http://schemas.microsoft.com/office/word/2006/wordml" xmlns:wps="http://schemas.microsoft.com/office/word/2010/wordprocessingShape" mc:Ignorable="w14 w15 wp14">
+  <w:abstractNum w:abstractNumId="0" w15:restartNumberingAfterBreak="0">
     <w:nsid w:val="00000003"/>
     <w:multiLevelType w:val="multilevel"/>
     <w:tmpl w:val="00000003"/>
@@ -6329,7 +6756,7 @@
       </w:rPr>
     </w:lvl>
   </w:abstractNum>
-  <w:abstractNum w:abstractNumId="1">
+  <w:abstractNum w:abstractNumId="1" w15:restartNumberingAfterBreak="0">
     <w:nsid w:val="00000004"/>
     <w:multiLevelType w:val="multilevel"/>
     <w:tmpl w:val="796A7516"/>
@@ -6487,7 +6914,7 @@
       </w:rPr>
     </w:lvl>
   </w:abstractNum>
-  <w:abstractNum w:abstractNumId="2">
+  <w:abstractNum w:abstractNumId="2" w15:restartNumberingAfterBreak="0">
     <w:nsid w:val="00000005"/>
     <w:multiLevelType w:val="multilevel"/>
     <w:tmpl w:val="00000005"/>
@@ -6645,7 +7072,7 @@
       </w:rPr>
     </w:lvl>
   </w:abstractNum>
-  <w:abstractNum w:abstractNumId="3">
+  <w:abstractNum w:abstractNumId="3" w15:restartNumberingAfterBreak="0">
     <w:nsid w:val="00000006"/>
     <w:multiLevelType w:val="multilevel"/>
     <w:tmpl w:val="00000006"/>
@@ -6803,7 +7230,7 @@
       </w:rPr>
     </w:lvl>
   </w:abstractNum>
-  <w:abstractNum w:abstractNumId="4">
+  <w:abstractNum w:abstractNumId="4" w15:restartNumberingAfterBreak="0">
     <w:nsid w:val="11EC450D"/>
     <w:multiLevelType w:val="hybridMultilevel"/>
     <w:tmpl w:val="8D1847A2"/>
@@ -6916,7 +7343,7 @@
       </w:rPr>
     </w:lvl>
   </w:abstractNum>
-  <w:abstractNum w:abstractNumId="5">
+  <w:abstractNum w:abstractNumId="5" w15:restartNumberingAfterBreak="0">
     <w:nsid w:val="255F5799"/>
     <w:multiLevelType w:val="hybridMultilevel"/>
     <w:tmpl w:val="B8F40458"/>
@@ -7002,7 +7429,7 @@
       </w:pPr>
     </w:lvl>
   </w:abstractNum>
-  <w:abstractNum w:abstractNumId="6">
+  <w:abstractNum w:abstractNumId="6" w15:restartNumberingAfterBreak="0">
     <w:nsid w:val="487036EC"/>
     <w:multiLevelType w:val="hybridMultilevel"/>
     <w:tmpl w:val="BDFE724A"/>
@@ -7088,7 +7515,7 @@
       </w:pPr>
     </w:lvl>
   </w:abstractNum>
-  <w:abstractNum w:abstractNumId="7">
+  <w:abstractNum w:abstractNumId="7" w15:restartNumberingAfterBreak="0">
     <w:nsid w:val="52D90BB8"/>
     <w:multiLevelType w:val="hybridMultilevel"/>
     <w:tmpl w:val="1D2461DE"/>
@@ -7202,7 +7629,7 @@
       </w:rPr>
     </w:lvl>
   </w:abstractNum>
-  <w:abstractNum w:abstractNumId="8">
+  <w:abstractNum w:abstractNumId="8" w15:restartNumberingAfterBreak="0">
     <w:nsid w:val="708E589C"/>
     <w:multiLevelType w:val="multilevel"/>
     <w:tmpl w:val="381042DE"/>
@@ -7342,7 +7769,7 @@
       </w:rPr>
     </w:lvl>
   </w:abstractNum>
-  <w:abstractNum w:abstractNumId="9">
+  <w:abstractNum w:abstractNumId="9" w15:restartNumberingAfterBreak="0">
     <w:nsid w:val="7DD64906"/>
     <w:multiLevelType w:val="hybridMultilevel"/>
     <w:tmpl w:val="795E7434"/>
@@ -7495,8 +7922,16 @@
 </w:numbering>
 </file>
 
+<file path=word/people.xml><?xml version="1.0" encoding="utf-8"?>
+<w15:people xmlns:wpc="http://schemas.microsoft.com/office/word/2010/wordprocessingCanvas" xmlns:mc="http://schemas.openxmlformats.org/markup-compatibility/2006" xmlns:o="urn:schemas-microsoft-com:office:office" xmlns:r="http://schemas.openxmlformats.org/officeDocument/2006/relationships" xmlns:m="http://schemas.openxmlformats.org/officeDocument/2006/math" xmlns:v="urn:schemas-microsoft-com:vml" xmlns:wp14="http://schemas.microsoft.com/office/word/2010/wordprocessingDrawing" xmlns:wp="http://schemas.openxmlformats.org/drawingml/2006/wordprocessingDrawing" xmlns:w10="urn:schemas-microsoft-com:office:word" xmlns:w="http://schemas.openxmlformats.org/wordprocessingml/2006/main" xmlns:w14="http://schemas.microsoft.com/office/word/2010/wordml" xmlns:w15="http://schemas.microsoft.com/office/word/2012/wordml" xmlns:wpg="http://schemas.microsoft.com/office/word/2010/wordprocessingGroup" xmlns:wpi="http://schemas.microsoft.com/office/word/2010/wordprocessingInk" xmlns:wne="http://schemas.microsoft.com/office/word/2006/wordml" xmlns:wps="http://schemas.microsoft.com/office/word/2010/wordprocessingShape" mc:Ignorable="w14 w15 wp14">
+  <w15:person w15:author="Emanuel Marquez">
+    <w15:presenceInfo w15:providerId="None" w15:userId="Emanuel Marquez"/>
+  </w15:person>
+</w15:people>
+</file>
+
 <file path=word/styles.xml><?xml version="1.0" encoding="utf-8"?>
-<w:styles xmlns:r="http://schemas.openxmlformats.org/officeDocument/2006/relationships" xmlns:w="http://schemas.openxmlformats.org/wordprocessingml/2006/main">
+<w:styles xmlns:mc="http://schemas.openxmlformats.org/markup-compatibility/2006" xmlns:r="http://schemas.openxmlformats.org/officeDocument/2006/relationships" xmlns:w="http://schemas.openxmlformats.org/wordprocessingml/2006/main" xmlns:w14="http://schemas.microsoft.com/office/word/2010/wordml" xmlns:w15="http://schemas.microsoft.com/office/word/2012/wordml" mc:Ignorable="w14 w15">
   <w:docDefaults>
     <w:rPrDefault>
       <w:rPr>
@@ -7506,145 +7941,378 @@
     </w:rPrDefault>
     <w:pPrDefault/>
   </w:docDefaults>
-  <w:latentStyles w:defLockedState="0" w:defUIPriority="99" w:defSemiHidden="1" w:defUnhideWhenUsed="1" w:defQFormat="0" w:count="267">
-    <w:lsdException w:name="Normal" w:semiHidden="0" w:uiPriority="0" w:unhideWhenUsed="0" w:qFormat="1"/>
-    <w:lsdException w:name="heading 1" w:semiHidden="0" w:uiPriority="0" w:unhideWhenUsed="0" w:qFormat="1"/>
-    <w:lsdException w:name="heading 2" w:uiPriority="0" w:qFormat="1"/>
-    <w:lsdException w:name="heading 3" w:uiPriority="9" w:qFormat="1"/>
-    <w:lsdException w:name="heading 4" w:uiPriority="9" w:qFormat="1"/>
-    <w:lsdException w:name="heading 5" w:uiPriority="9" w:qFormat="1"/>
-    <w:lsdException w:name="heading 6" w:uiPriority="9" w:qFormat="1"/>
-    <w:lsdException w:name="heading 7" w:uiPriority="9" w:qFormat="1"/>
-    <w:lsdException w:name="heading 8" w:uiPriority="9" w:qFormat="1"/>
-    <w:lsdException w:name="heading 9" w:uiPriority="9" w:qFormat="1"/>
-    <w:lsdException w:name="toc 1" w:uiPriority="39" w:qFormat="1"/>
-    <w:lsdException w:name="toc 2" w:uiPriority="39" w:qFormat="1"/>
-    <w:lsdException w:name="toc 3" w:uiPriority="39" w:qFormat="1"/>
-    <w:lsdException w:name="toc 4" w:uiPriority="39"/>
-    <w:lsdException w:name="toc 5" w:uiPriority="39"/>
-    <w:lsdException w:name="toc 6" w:uiPriority="39"/>
-    <w:lsdException w:name="toc 7" w:uiPriority="39"/>
-    <w:lsdException w:name="toc 8" w:uiPriority="39"/>
-    <w:lsdException w:name="toc 9" w:uiPriority="39"/>
-    <w:lsdException w:name="caption" w:uiPriority="35" w:qFormat="1"/>
-    <w:lsdException w:name="Title" w:semiHidden="0" w:uiPriority="10" w:unhideWhenUsed="0" w:qFormat="1"/>
-    <w:lsdException w:name="Default Paragraph Font" w:uiPriority="1"/>
-    <w:lsdException w:name="Body Text" w:uiPriority="0"/>
-    <w:lsdException w:name="Subtitle" w:semiHidden="0" w:uiPriority="11" w:unhideWhenUsed="0" w:qFormat="1"/>
-    <w:lsdException w:name="Strong" w:semiHidden="0" w:uiPriority="22" w:unhideWhenUsed="0" w:qFormat="1"/>
-    <w:lsdException w:name="Emphasis" w:semiHidden="0" w:uiPriority="20" w:unhideWhenUsed="0" w:qFormat="1"/>
-    <w:lsdException w:name="Table Grid" w:semiHidden="0" w:uiPriority="59" w:unhideWhenUsed="0"/>
-    <w:lsdException w:name="Placeholder Text" w:unhideWhenUsed="0"/>
-    <w:lsdException w:name="No Spacing" w:semiHidden="0" w:uiPriority="1" w:unhideWhenUsed="0" w:qFormat="1"/>
-    <w:lsdException w:name="Light Shading" w:semiHidden="0" w:uiPriority="60" w:unhideWhenUsed="0"/>
-    <w:lsdException w:name="Light List" w:semiHidden="0" w:uiPriority="61" w:unhideWhenUsed="0"/>
-    <w:lsdException w:name="Light Grid" w:semiHidden="0" w:uiPriority="62" w:unhideWhenUsed="0"/>
-    <w:lsdException w:name="Medium Shading 1" w:semiHidden="0" w:uiPriority="63" w:unhideWhenUsed="0"/>
-    <w:lsdException w:name="Medium Shading 2" w:semiHidden="0" w:uiPriority="64" w:unhideWhenUsed="0"/>
-    <w:lsdException w:name="Medium List 1" w:semiHidden="0" w:uiPriority="65" w:unhideWhenUsed="0"/>
-    <w:lsdException w:name="Medium List 2" w:semiHidden="0" w:uiPriority="66" w:unhideWhenUsed="0"/>
-    <w:lsdException w:name="Medium Grid 1" w:semiHidden="0" w:uiPriority="67" w:unhideWhenUsed="0"/>
-    <w:lsdException w:name="Medium Grid 2" w:semiHidden="0" w:uiPriority="68" w:unhideWhenUsed="0"/>
-    <w:lsdException w:name="Medium Grid 3" w:semiHidden="0" w:uiPriority="69" w:unhideWhenUsed="0"/>
-    <w:lsdException w:name="Dark List" w:semiHidden="0" w:uiPriority="70" w:unhideWhenUsed="0"/>
-    <w:lsdException w:name="Colorful Shading" w:semiHidden="0" w:uiPriority="71" w:unhideWhenUsed="0"/>
-    <w:lsdException w:name="Colorful List" w:semiHidden="0" w:uiPriority="72" w:unhideWhenUsed="0"/>
-    <w:lsdException w:name="Colorful Grid" w:semiHidden="0" w:uiPriority="73" w:unhideWhenUsed="0"/>
-    <w:lsdException w:name="Light Shading Accent 1" w:semiHidden="0" w:uiPriority="60" w:unhideWhenUsed="0"/>
-    <w:lsdException w:name="Light List Accent 1" w:semiHidden="0" w:uiPriority="61" w:unhideWhenUsed="0"/>
-    <w:lsdException w:name="Light Grid Accent 1" w:semiHidden="0" w:uiPriority="62" w:unhideWhenUsed="0"/>
-    <w:lsdException w:name="Medium Shading 1 Accent 1" w:semiHidden="0" w:uiPriority="63" w:unhideWhenUsed="0"/>
-    <w:lsdException w:name="Medium Shading 2 Accent 1" w:semiHidden="0" w:uiPriority="64" w:unhideWhenUsed="0"/>
-    <w:lsdException w:name="Medium List 1 Accent 1" w:semiHidden="0" w:uiPriority="65" w:unhideWhenUsed="0"/>
-    <w:lsdException w:name="Revision" w:unhideWhenUsed="0"/>
-    <w:lsdException w:name="List Paragraph" w:semiHidden="0" w:uiPriority="34" w:unhideWhenUsed="0" w:qFormat="1"/>
-    <w:lsdException w:name="Quote" w:semiHidden="0" w:uiPriority="29" w:unhideWhenUsed="0" w:qFormat="1"/>
-    <w:lsdException w:name="Intense Quote" w:semiHidden="0" w:uiPriority="30" w:unhideWhenUsed="0" w:qFormat="1"/>
-    <w:lsdException w:name="Medium List 2 Accent 1" w:semiHidden="0" w:uiPriority="66" w:unhideWhenUsed="0"/>
-    <w:lsdException w:name="Medium Grid 1 Accent 1" w:semiHidden="0" w:uiPriority="67" w:unhideWhenUsed="0"/>
-    <w:lsdException w:name="Medium Grid 2 Accent 1" w:semiHidden="0" w:uiPriority="68" w:unhideWhenUsed="0"/>
-    <w:lsdException w:name="Medium Grid 3 Accent 1" w:semiHidden="0" w:uiPriority="69" w:unhideWhenUsed="0"/>
-    <w:lsdException w:name="Dark List Accent 1" w:semiHidden="0" w:uiPriority="70" w:unhideWhenUsed="0"/>
-    <w:lsdException w:name="Colorful Shading Accent 1" w:semiHidden="0" w:uiPriority="71" w:unhideWhenUsed="0"/>
-    <w:lsdException w:name="Colorful List Accent 1" w:semiHidden="0" w:uiPriority="72" w:unhideWhenUsed="0"/>
-    <w:lsdException w:name="Colorful Grid Accent 1" w:semiHidden="0" w:uiPriority="73" w:unhideWhenUsed="0"/>
-    <w:lsdException w:name="Light Shading Accent 2" w:semiHidden="0" w:uiPriority="60" w:unhideWhenUsed="0"/>
-    <w:lsdException w:name="Light List Accent 2" w:semiHidden="0" w:uiPriority="61" w:unhideWhenUsed="0"/>
-    <w:lsdException w:name="Light Grid Accent 2" w:semiHidden="0" w:uiPriority="62" w:unhideWhenUsed="0"/>
-    <w:lsdException w:name="Medium Shading 1 Accent 2" w:semiHidden="0" w:uiPriority="63" w:unhideWhenUsed="0"/>
-    <w:lsdException w:name="Medium Shading 2 Accent 2" w:semiHidden="0" w:uiPriority="64" w:unhideWhenUsed="0"/>
-    <w:lsdException w:name="Medium List 1 Accent 2" w:semiHidden="0" w:uiPriority="65" w:unhideWhenUsed="0"/>
-    <w:lsdException w:name="Medium List 2 Accent 2" w:semiHidden="0" w:uiPriority="66" w:unhideWhenUsed="0"/>
-    <w:lsdException w:name="Medium Grid 1 Accent 2" w:semiHidden="0" w:uiPriority="67" w:unhideWhenUsed="0"/>
-    <w:lsdException w:name="Medium Grid 2 Accent 2" w:semiHidden="0" w:uiPriority="68" w:unhideWhenUsed="0"/>
-    <w:lsdException w:name="Medium Grid 3 Accent 2" w:semiHidden="0" w:uiPriority="69" w:unhideWhenUsed="0"/>
-    <w:lsdException w:name="Dark List Accent 2" w:semiHidden="0" w:uiPriority="70" w:unhideWhenUsed="0"/>
-    <w:lsdException w:name="Colorful Shading Accent 2" w:semiHidden="0" w:uiPriority="71" w:unhideWhenUsed="0"/>
-    <w:lsdException w:name="Colorful List Accent 2" w:semiHidden="0" w:uiPriority="72" w:unhideWhenUsed="0"/>
-    <w:lsdException w:name="Colorful Grid Accent 2" w:semiHidden="0" w:uiPriority="73" w:unhideWhenUsed="0"/>
-    <w:lsdException w:name="Light Shading Accent 3" w:semiHidden="0" w:uiPriority="60" w:unhideWhenUsed="0"/>
-    <w:lsdException w:name="Light List Accent 3" w:semiHidden="0" w:uiPriority="61" w:unhideWhenUsed="0"/>
-    <w:lsdException w:name="Light Grid Accent 3" w:semiHidden="0" w:uiPriority="62" w:unhideWhenUsed="0"/>
-    <w:lsdException w:name="Medium Shading 1 Accent 3" w:semiHidden="0" w:uiPriority="63" w:unhideWhenUsed="0"/>
-    <w:lsdException w:name="Medium Shading 2 Accent 3" w:semiHidden="0" w:uiPriority="64" w:unhideWhenUsed="0"/>
-    <w:lsdException w:name="Medium List 1 Accent 3" w:semiHidden="0" w:uiPriority="65" w:unhideWhenUsed="0"/>
-    <w:lsdException w:name="Medium List 2 Accent 3" w:semiHidden="0" w:uiPriority="66" w:unhideWhenUsed="0"/>
-    <w:lsdException w:name="Medium Grid 1 Accent 3" w:semiHidden="0" w:uiPriority="67" w:unhideWhenUsed="0"/>
-    <w:lsdException w:name="Medium Grid 2 Accent 3" w:semiHidden="0" w:uiPriority="68" w:unhideWhenUsed="0"/>
-    <w:lsdException w:name="Medium Grid 3 Accent 3" w:semiHidden="0" w:uiPriority="69" w:unhideWhenUsed="0"/>
-    <w:lsdException w:name="Dark List Accent 3" w:semiHidden="0" w:uiPriority="70" w:unhideWhenUsed="0"/>
-    <w:lsdException w:name="Colorful Shading Accent 3" w:semiHidden="0" w:uiPriority="71" w:unhideWhenUsed="0"/>
-    <w:lsdException w:name="Colorful List Accent 3" w:semiHidden="0" w:uiPriority="72" w:unhideWhenUsed="0"/>
-    <w:lsdException w:name="Colorful Grid Accent 3" w:semiHidden="0" w:uiPriority="73" w:unhideWhenUsed="0"/>
-    <w:lsdException w:name="Light Shading Accent 4" w:semiHidden="0" w:uiPriority="60" w:unhideWhenUsed="0"/>
-    <w:lsdException w:name="Light List Accent 4" w:semiHidden="0" w:uiPriority="61" w:unhideWhenUsed="0"/>
-    <w:lsdException w:name="Light Grid Accent 4" w:semiHidden="0" w:uiPriority="62" w:unhideWhenUsed="0"/>
-    <w:lsdException w:name="Medium Shading 1 Accent 4" w:semiHidden="0" w:uiPriority="63" w:unhideWhenUsed="0"/>
-    <w:lsdException w:name="Medium Shading 2 Accent 4" w:semiHidden="0" w:uiPriority="64" w:unhideWhenUsed="0"/>
-    <w:lsdException w:name="Medium List 1 Accent 4" w:semiHidden="0" w:uiPriority="65" w:unhideWhenUsed="0"/>
-    <w:lsdException w:name="Medium List 2 Accent 4" w:semiHidden="0" w:uiPriority="66" w:unhideWhenUsed="0"/>
-    <w:lsdException w:name="Medium Grid 1 Accent 4" w:semiHidden="0" w:uiPriority="67" w:unhideWhenUsed="0"/>
-    <w:lsdException w:name="Medium Grid 2 Accent 4" w:semiHidden="0" w:uiPriority="68" w:unhideWhenUsed="0"/>
-    <w:lsdException w:name="Medium Grid 3 Accent 4" w:semiHidden="0" w:uiPriority="69" w:unhideWhenUsed="0"/>
-    <w:lsdException w:name="Dark List Accent 4" w:semiHidden="0" w:uiPriority="70" w:unhideWhenUsed="0"/>
-    <w:lsdException w:name="Colorful Shading Accent 4" w:semiHidden="0" w:uiPriority="71" w:unhideWhenUsed="0"/>
-    <w:lsdException w:name="Colorful List Accent 4" w:semiHidden="0" w:uiPriority="72" w:unhideWhenUsed="0"/>
-    <w:lsdException w:name="Colorful Grid Accent 4" w:semiHidden="0" w:uiPriority="73" w:unhideWhenUsed="0"/>
-    <w:lsdException w:name="Light Shading Accent 5" w:semiHidden="0" w:uiPriority="60" w:unhideWhenUsed="0"/>
-    <w:lsdException w:name="Light List Accent 5" w:semiHidden="0" w:uiPriority="61" w:unhideWhenUsed="0"/>
-    <w:lsdException w:name="Light Grid Accent 5" w:semiHidden="0" w:uiPriority="62" w:unhideWhenUsed="0"/>
-    <w:lsdException w:name="Medium Shading 1 Accent 5" w:semiHidden="0" w:uiPriority="63" w:unhideWhenUsed="0"/>
-    <w:lsdException w:name="Medium Shading 2 Accent 5" w:semiHidden="0" w:uiPriority="64" w:unhideWhenUsed="0"/>
-    <w:lsdException w:name="Medium List 1 Accent 5" w:semiHidden="0" w:uiPriority="65" w:unhideWhenUsed="0"/>
-    <w:lsdException w:name="Medium List 2 Accent 5" w:semiHidden="0" w:uiPriority="66" w:unhideWhenUsed="0"/>
-    <w:lsdException w:name="Medium Grid 1 Accent 5" w:semiHidden="0" w:uiPriority="67" w:unhideWhenUsed="0"/>
-    <w:lsdException w:name="Medium Grid 2 Accent 5" w:semiHidden="0" w:uiPriority="68" w:unhideWhenUsed="0"/>
-    <w:lsdException w:name="Medium Grid 3 Accent 5" w:semiHidden="0" w:uiPriority="69" w:unhideWhenUsed="0"/>
-    <w:lsdException w:name="Dark List Accent 5" w:semiHidden="0" w:uiPriority="70" w:unhideWhenUsed="0"/>
-    <w:lsdException w:name="Colorful Shading Accent 5" w:semiHidden="0" w:uiPriority="71" w:unhideWhenUsed="0"/>
-    <w:lsdException w:name="Colorful List Accent 5" w:semiHidden="0" w:uiPriority="72" w:unhideWhenUsed="0"/>
-    <w:lsdException w:name="Colorful Grid Accent 5" w:semiHidden="0" w:uiPriority="73" w:unhideWhenUsed="0"/>
-    <w:lsdException w:name="Light Shading Accent 6" w:semiHidden="0" w:uiPriority="60" w:unhideWhenUsed="0"/>
-    <w:lsdException w:name="Light List Accent 6" w:semiHidden="0" w:uiPriority="61" w:unhideWhenUsed="0"/>
-    <w:lsdException w:name="Light Grid Accent 6" w:semiHidden="0" w:uiPriority="62" w:unhideWhenUsed="0"/>
-    <w:lsdException w:name="Medium Shading 1 Accent 6" w:semiHidden="0" w:uiPriority="63" w:unhideWhenUsed="0"/>
-    <w:lsdException w:name="Medium Shading 2 Accent 6" w:semiHidden="0" w:uiPriority="64" w:unhideWhenUsed="0"/>
-    <w:lsdException w:name="Medium List 1 Accent 6" w:semiHidden="0" w:uiPriority="65" w:unhideWhenUsed="0"/>
-    <w:lsdException w:name="Medium List 2 Accent 6" w:semiHidden="0" w:uiPriority="66" w:unhideWhenUsed="0"/>
-    <w:lsdException w:name="Medium Grid 1 Accent 6" w:semiHidden="0" w:uiPriority="67" w:unhideWhenUsed="0"/>
-    <w:lsdException w:name="Medium Grid 2 Accent 6" w:semiHidden="0" w:uiPriority="68" w:unhideWhenUsed="0"/>
-    <w:lsdException w:name="Medium Grid 3 Accent 6" w:semiHidden="0" w:uiPriority="69" w:unhideWhenUsed="0"/>
-    <w:lsdException w:name="Dark List Accent 6" w:semiHidden="0" w:uiPriority="70" w:unhideWhenUsed="0"/>
-    <w:lsdException w:name="Colorful Shading Accent 6" w:semiHidden="0" w:uiPriority="71" w:unhideWhenUsed="0"/>
-    <w:lsdException w:name="Colorful List Accent 6" w:semiHidden="0" w:uiPriority="72" w:unhideWhenUsed="0"/>
-    <w:lsdException w:name="Colorful Grid Accent 6" w:semiHidden="0" w:uiPriority="73" w:unhideWhenUsed="0"/>
-    <w:lsdException w:name="Subtle Emphasis" w:semiHidden="0" w:uiPriority="19" w:unhideWhenUsed="0" w:qFormat="1"/>
-    <w:lsdException w:name="Intense Emphasis" w:semiHidden="0" w:uiPriority="21" w:unhideWhenUsed="0" w:qFormat="1"/>
-    <w:lsdException w:name="Subtle Reference" w:semiHidden="0" w:uiPriority="31" w:unhideWhenUsed="0" w:qFormat="1"/>
-    <w:lsdException w:name="Intense Reference" w:semiHidden="0" w:uiPriority="32" w:unhideWhenUsed="0" w:qFormat="1"/>
-    <w:lsdException w:name="Book Title" w:semiHidden="0" w:uiPriority="33" w:unhideWhenUsed="0" w:qFormat="1"/>
-    <w:lsdException w:name="Bibliography" w:uiPriority="37"/>
-    <w:lsdException w:name="TOC Heading" w:uiPriority="39" w:qFormat="1"/>
+  <w:latentStyles w:defLockedState="0" w:defUIPriority="99" w:defSemiHidden="0" w:defUnhideWhenUsed="0" w:defQFormat="0" w:count="371">
+    <w:lsdException w:name="Normal" w:uiPriority="0" w:qFormat="1"/>
+    <w:lsdException w:name="heading 1" w:uiPriority="0" w:qFormat="1"/>
+    <w:lsdException w:name="heading 2" w:semiHidden="1" w:uiPriority="0" w:unhideWhenUsed="1" w:qFormat="1"/>
+    <w:lsdException w:name="heading 3" w:semiHidden="1" w:uiPriority="9" w:unhideWhenUsed="1" w:qFormat="1"/>
+    <w:lsdException w:name="heading 4" w:semiHidden="1" w:uiPriority="9" w:unhideWhenUsed="1" w:qFormat="1"/>
+    <w:lsdException w:name="heading 5" w:semiHidden="1" w:uiPriority="9" w:unhideWhenUsed="1" w:qFormat="1"/>
+    <w:lsdException w:name="heading 6" w:semiHidden="1" w:uiPriority="9" w:unhideWhenUsed="1" w:qFormat="1"/>
+    <w:lsdException w:name="heading 7" w:semiHidden="1" w:uiPriority="9" w:unhideWhenUsed="1" w:qFormat="1"/>
+    <w:lsdException w:name="heading 8" w:semiHidden="1" w:uiPriority="9" w:unhideWhenUsed="1" w:qFormat="1"/>
+    <w:lsdException w:name="heading 9" w:semiHidden="1" w:uiPriority="9" w:unhideWhenUsed="1" w:qFormat="1"/>
+    <w:lsdException w:name="index 1" w:semiHidden="1" w:unhideWhenUsed="1"/>
+    <w:lsdException w:name="index 2" w:semiHidden="1" w:unhideWhenUsed="1"/>
+    <w:lsdException w:name="index 3" w:semiHidden="1" w:unhideWhenUsed="1"/>
+    <w:lsdException w:name="index 4" w:semiHidden="1" w:unhideWhenUsed="1"/>
+    <w:lsdException w:name="index 5" w:semiHidden="1" w:unhideWhenUsed="1"/>
+    <w:lsdException w:name="index 6" w:semiHidden="1" w:unhideWhenUsed="1"/>
+    <w:lsdException w:name="index 7" w:semiHidden="1" w:unhideWhenUsed="1"/>
+    <w:lsdException w:name="index 8" w:semiHidden="1" w:unhideWhenUsed="1"/>
+    <w:lsdException w:name="index 9" w:semiHidden="1" w:unhideWhenUsed="1"/>
+    <w:lsdException w:name="toc 1" w:semiHidden="1" w:uiPriority="39" w:unhideWhenUsed="1" w:qFormat="1"/>
+    <w:lsdException w:name="toc 2" w:semiHidden="1" w:uiPriority="39" w:unhideWhenUsed="1" w:qFormat="1"/>
+    <w:lsdException w:name="toc 3" w:semiHidden="1" w:uiPriority="39" w:unhideWhenUsed="1" w:qFormat="1"/>
+    <w:lsdException w:name="toc 4" w:semiHidden="1" w:uiPriority="39" w:unhideWhenUsed="1"/>
+    <w:lsdException w:name="toc 5" w:semiHidden="1" w:uiPriority="39" w:unhideWhenUsed="1"/>
+    <w:lsdException w:name="toc 6" w:semiHidden="1" w:uiPriority="39" w:unhideWhenUsed="1"/>
+    <w:lsdException w:name="toc 7" w:semiHidden="1" w:uiPriority="39" w:unhideWhenUsed="1"/>
+    <w:lsdException w:name="toc 8" w:semiHidden="1" w:uiPriority="39" w:unhideWhenUsed="1"/>
+    <w:lsdException w:name="toc 9" w:semiHidden="1" w:uiPriority="39" w:unhideWhenUsed="1"/>
+    <w:lsdException w:name="Normal Indent" w:semiHidden="1" w:unhideWhenUsed="1"/>
+    <w:lsdException w:name="footnote text" w:semiHidden="1" w:unhideWhenUsed="1"/>
+    <w:lsdException w:name="annotation text" w:semiHidden="1" w:unhideWhenUsed="1"/>
+    <w:lsdException w:name="header" w:semiHidden="1" w:unhideWhenUsed="1"/>
+    <w:lsdException w:name="footer" w:semiHidden="1" w:unhideWhenUsed="1"/>
+    <w:lsdException w:name="index heading" w:semiHidden="1" w:unhideWhenUsed="1"/>
+    <w:lsdException w:name="caption" w:semiHidden="1" w:uiPriority="35" w:unhideWhenUsed="1" w:qFormat="1"/>
+    <w:lsdException w:name="table of figures" w:semiHidden="1" w:unhideWhenUsed="1"/>
+    <w:lsdException w:name="envelope address" w:semiHidden="1" w:unhideWhenUsed="1"/>
+    <w:lsdException w:name="envelope return" w:semiHidden="1" w:unhideWhenUsed="1"/>
+    <w:lsdException w:name="footnote reference" w:semiHidden="1" w:unhideWhenUsed="1"/>
+    <w:lsdException w:name="annotation reference" w:semiHidden="1" w:unhideWhenUsed="1"/>
+    <w:lsdException w:name="line number" w:semiHidden="1" w:unhideWhenUsed="1"/>
+    <w:lsdException w:name="page number" w:semiHidden="1" w:unhideWhenUsed="1"/>
+    <w:lsdException w:name="endnote reference" w:semiHidden="1" w:unhideWhenUsed="1"/>
+    <w:lsdException w:name="endnote text" w:semiHidden="1" w:unhideWhenUsed="1"/>
+    <w:lsdException w:name="table of authorities" w:semiHidden="1" w:unhideWhenUsed="1"/>
+    <w:lsdException w:name="macro" w:semiHidden="1" w:unhideWhenUsed="1"/>
+    <w:lsdException w:name="toa heading" w:semiHidden="1" w:unhideWhenUsed="1"/>
+    <w:lsdException w:name="List" w:semiHidden="1" w:unhideWhenUsed="1"/>
+    <w:lsdException w:name="List Bullet" w:semiHidden="1" w:unhideWhenUsed="1"/>
+    <w:lsdException w:name="List Number" w:semiHidden="1" w:unhideWhenUsed="1"/>
+    <w:lsdException w:name="List 2" w:semiHidden="1" w:unhideWhenUsed="1"/>
+    <w:lsdException w:name="List 3" w:semiHidden="1" w:unhideWhenUsed="1"/>
+    <w:lsdException w:name="List 4" w:semiHidden="1" w:unhideWhenUsed="1"/>
+    <w:lsdException w:name="List 5" w:semiHidden="1" w:unhideWhenUsed="1"/>
+    <w:lsdException w:name="List Bullet 2" w:semiHidden="1" w:unhideWhenUsed="1"/>
+    <w:lsdException w:name="List Bullet 3" w:semiHidden="1" w:unhideWhenUsed="1"/>
+    <w:lsdException w:name="List Bullet 4" w:semiHidden="1" w:unhideWhenUsed="1"/>
+    <w:lsdException w:name="List Bullet 5" w:semiHidden="1" w:unhideWhenUsed="1"/>
+    <w:lsdException w:name="List Number 2" w:semiHidden="1" w:unhideWhenUsed="1"/>
+    <w:lsdException w:name="List Number 3" w:semiHidden="1" w:unhideWhenUsed="1"/>
+    <w:lsdException w:name="List Number 4" w:semiHidden="1" w:unhideWhenUsed="1"/>
+    <w:lsdException w:name="List Number 5" w:semiHidden="1" w:unhideWhenUsed="1"/>
+    <w:lsdException w:name="Title" w:uiPriority="10" w:qFormat="1"/>
+    <w:lsdException w:name="Closing" w:semiHidden="1" w:unhideWhenUsed="1"/>
+    <w:lsdException w:name="Signature" w:semiHidden="1" w:unhideWhenUsed="1"/>
+    <w:lsdException w:name="Default Paragraph Font" w:semiHidden="1" w:uiPriority="1" w:unhideWhenUsed="1"/>
+    <w:lsdException w:name="Body Text" w:semiHidden="1" w:uiPriority="0" w:unhideWhenUsed="1"/>
+    <w:lsdException w:name="Body Text Indent" w:semiHidden="1" w:unhideWhenUsed="1"/>
+    <w:lsdException w:name="List Continue" w:semiHidden="1" w:unhideWhenUsed="1"/>
+    <w:lsdException w:name="List Continue 2" w:semiHidden="1" w:unhideWhenUsed="1"/>
+    <w:lsdException w:name="List Continue 3" w:semiHidden="1" w:unhideWhenUsed="1"/>
+    <w:lsdException w:name="List Continue 4" w:semiHidden="1" w:unhideWhenUsed="1"/>
+    <w:lsdException w:name="List Continue 5" w:semiHidden="1" w:unhideWhenUsed="1"/>
+    <w:lsdException w:name="Message Header" w:semiHidden="1" w:unhideWhenUsed="1"/>
+    <w:lsdException w:name="Subtitle" w:uiPriority="11" w:qFormat="1"/>
+    <w:lsdException w:name="Salutation" w:semiHidden="1" w:unhideWhenUsed="1"/>
+    <w:lsdException w:name="Date" w:semiHidden="1" w:unhideWhenUsed="1"/>
+    <w:lsdException w:name="Body Text First Indent" w:semiHidden="1" w:unhideWhenUsed="1"/>
+    <w:lsdException w:name="Body Text First Indent 2" w:semiHidden="1" w:unhideWhenUsed="1"/>
+    <w:lsdException w:name="Note Heading" w:semiHidden="1" w:unhideWhenUsed="1"/>
+    <w:lsdException w:name="Body Text 2" w:semiHidden="1" w:unhideWhenUsed="1"/>
+    <w:lsdException w:name="Body Text 3" w:semiHidden="1" w:unhideWhenUsed="1"/>
+    <w:lsdException w:name="Body Text Indent 2" w:semiHidden="1" w:unhideWhenUsed="1"/>
+    <w:lsdException w:name="Body Text Indent 3" w:semiHidden="1" w:unhideWhenUsed="1"/>
+    <w:lsdException w:name="Block Text" w:semiHidden="1" w:unhideWhenUsed="1"/>
+    <w:lsdException w:name="Hyperlink" w:semiHidden="1" w:unhideWhenUsed="1"/>
+    <w:lsdException w:name="FollowedHyperlink" w:semiHidden="1" w:unhideWhenUsed="1"/>
+    <w:lsdException w:name="Strong" w:uiPriority="22" w:qFormat="1"/>
+    <w:lsdException w:name="Emphasis" w:uiPriority="20" w:qFormat="1"/>
+    <w:lsdException w:name="Document Map" w:semiHidden="1" w:unhideWhenUsed="1"/>
+    <w:lsdException w:name="Plain Text" w:semiHidden="1" w:unhideWhenUsed="1"/>
+    <w:lsdException w:name="E-mail Signature" w:semiHidden="1" w:unhideWhenUsed="1"/>
+    <w:lsdException w:name="HTML Top of Form" w:semiHidden="1" w:unhideWhenUsed="1"/>
+    <w:lsdException w:name="HTML Bottom of Form" w:semiHidden="1" w:unhideWhenUsed="1"/>
+    <w:lsdException w:name="Normal (Web)" w:semiHidden="1" w:unhideWhenUsed="1"/>
+    <w:lsdException w:name="HTML Acronym" w:semiHidden="1" w:unhideWhenUsed="1"/>
+    <w:lsdException w:name="HTML Address" w:semiHidden="1" w:unhideWhenUsed="1"/>
+    <w:lsdException w:name="HTML Cite" w:semiHidden="1" w:unhideWhenUsed="1"/>
+    <w:lsdException w:name="HTML Code" w:semiHidden="1" w:unhideWhenUsed="1"/>
+    <w:lsdException w:name="HTML Definition" w:semiHidden="1" w:unhideWhenUsed="1"/>
+    <w:lsdException w:name="HTML Keyboard" w:semiHidden="1" w:unhideWhenUsed="1"/>
+    <w:lsdException w:name="HTML Preformatted" w:semiHidden="1" w:unhideWhenUsed="1"/>
+    <w:lsdException w:name="HTML Sample" w:semiHidden="1" w:unhideWhenUsed="1"/>
+    <w:lsdException w:name="HTML Typewriter" w:semiHidden="1" w:unhideWhenUsed="1"/>
+    <w:lsdException w:name="HTML Variable" w:semiHidden="1" w:unhideWhenUsed="1"/>
+    <w:lsdException w:name="Normal Table" w:semiHidden="1" w:unhideWhenUsed="1"/>
+    <w:lsdException w:name="annotation subject" w:semiHidden="1" w:unhideWhenUsed="1"/>
+    <w:lsdException w:name="No List" w:semiHidden="1" w:unhideWhenUsed="1"/>
+    <w:lsdException w:name="Outline List 1" w:semiHidden="1" w:unhideWhenUsed="1"/>
+    <w:lsdException w:name="Outline List 2" w:semiHidden="1" w:unhideWhenUsed="1"/>
+    <w:lsdException w:name="Outline List 3" w:semiHidden="1" w:unhideWhenUsed="1"/>
+    <w:lsdException w:name="Table Simple 1" w:semiHidden="1" w:unhideWhenUsed="1"/>
+    <w:lsdException w:name="Table Simple 2" w:semiHidden="1" w:unhideWhenUsed="1"/>
+    <w:lsdException w:name="Table Simple 3" w:semiHidden="1" w:unhideWhenUsed="1"/>
+    <w:lsdException w:name="Table Classic 1" w:semiHidden="1" w:unhideWhenUsed="1"/>
+    <w:lsdException w:name="Table Classic 2" w:semiHidden="1" w:unhideWhenUsed="1"/>
+    <w:lsdException w:name="Table Classic 3" w:semiHidden="1" w:unhideWhenUsed="1"/>
+    <w:lsdException w:name="Table Classic 4" w:semiHidden="1" w:unhideWhenUsed="1"/>
+    <w:lsdException w:name="Table Colorful 1" w:semiHidden="1" w:unhideWhenUsed="1"/>
+    <w:lsdException w:name="Table Colorful 2" w:semiHidden="1" w:unhideWhenUsed="1"/>
+    <w:lsdException w:name="Table Colorful 3" w:semiHidden="1" w:unhideWhenUsed="1"/>
+    <w:lsdException w:name="Table Columns 1" w:semiHidden="1" w:unhideWhenUsed="1"/>
+    <w:lsdException w:name="Table Columns 2" w:semiHidden="1" w:unhideWhenUsed="1"/>
+    <w:lsdException w:name="Table Columns 3" w:semiHidden="1" w:unhideWhenUsed="1"/>
+    <w:lsdException w:name="Table Columns 4" w:semiHidden="1" w:unhideWhenUsed="1"/>
+    <w:lsdException w:name="Table Columns 5" w:semiHidden="1" w:unhideWhenUsed="1"/>
+    <w:lsdException w:name="Table Grid 1" w:semiHidden="1" w:unhideWhenUsed="1"/>
+    <w:lsdException w:name="Table Grid 2" w:semiHidden="1" w:unhideWhenUsed="1"/>
+    <w:lsdException w:name="Table Grid 3" w:semiHidden="1" w:unhideWhenUsed="1"/>
+    <w:lsdException w:name="Table Grid 4" w:semiHidden="1" w:unhideWhenUsed="1"/>
+    <w:lsdException w:name="Table Grid 5" w:semiHidden="1" w:unhideWhenUsed="1"/>
+    <w:lsdException w:name="Table Grid 6" w:semiHidden="1" w:unhideWhenUsed="1"/>
+    <w:lsdException w:name="Table Grid 7" w:semiHidden="1" w:unhideWhenUsed="1"/>
+    <w:lsdException w:name="Table Grid 8" w:semiHidden="1" w:unhideWhenUsed="1"/>
+    <w:lsdException w:name="Table List 1" w:semiHidden="1" w:unhideWhenUsed="1"/>
+    <w:lsdException w:name="Table List 2" w:semiHidden="1" w:unhideWhenUsed="1"/>
+    <w:lsdException w:name="Table List 3" w:semiHidden="1" w:unhideWhenUsed="1"/>
+    <w:lsdException w:name="Table List 4" w:semiHidden="1" w:unhideWhenUsed="1"/>
+    <w:lsdException w:name="Table List 5" w:semiHidden="1" w:unhideWhenUsed="1"/>
+    <w:lsdException w:name="Table List 6" w:semiHidden="1" w:unhideWhenUsed="1"/>
+    <w:lsdException w:name="Table List 7" w:semiHidden="1" w:unhideWhenUsed="1"/>
+    <w:lsdException w:name="Table List 8" w:semiHidden="1" w:unhideWhenUsed="1"/>
+    <w:lsdException w:name="Table 3D effects 1" w:semiHidden="1" w:unhideWhenUsed="1"/>
+    <w:lsdException w:name="Table 3D effects 2" w:semiHidden="1" w:unhideWhenUsed="1"/>
+    <w:lsdException w:name="Table 3D effects 3" w:semiHidden="1" w:unhideWhenUsed="1"/>
+    <w:lsdException w:name="Table Contemporary" w:semiHidden="1" w:unhideWhenUsed="1"/>
+    <w:lsdException w:name="Table Elegant" w:semiHidden="1" w:unhideWhenUsed="1"/>
+    <w:lsdException w:name="Table Professional" w:semiHidden="1" w:unhideWhenUsed="1"/>
+    <w:lsdException w:name="Table Subtle 1" w:semiHidden="1" w:unhideWhenUsed="1"/>
+    <w:lsdException w:name="Table Subtle 2" w:semiHidden="1" w:unhideWhenUsed="1"/>
+    <w:lsdException w:name="Table Web 1" w:semiHidden="1" w:unhideWhenUsed="1"/>
+    <w:lsdException w:name="Table Web 2" w:semiHidden="1" w:unhideWhenUsed="1"/>
+    <w:lsdException w:name="Table Web 3" w:semiHidden="1" w:unhideWhenUsed="1"/>
+    <w:lsdException w:name="Balloon Text" w:semiHidden="1" w:unhideWhenUsed="1"/>
+    <w:lsdException w:name="Table Grid" w:uiPriority="59"/>
+    <w:lsdException w:name="Table Theme" w:semiHidden="1" w:unhideWhenUsed="1"/>
+    <w:lsdException w:name="Placeholder Text" w:semiHidden="1"/>
+    <w:lsdException w:name="No Spacing" w:uiPriority="1" w:qFormat="1"/>
+    <w:lsdException w:name="Light Shading" w:uiPriority="60"/>
+    <w:lsdException w:name="Light List" w:uiPriority="61"/>
+    <w:lsdException w:name="Light Grid" w:uiPriority="62"/>
+    <w:lsdException w:name="Medium Shading 1" w:uiPriority="63"/>
+    <w:lsdException w:name="Medium Shading 2" w:uiPriority="64"/>
+    <w:lsdException w:name="Medium List 1" w:uiPriority="65"/>
+    <w:lsdException w:name="Medium List 2" w:uiPriority="66"/>
+    <w:lsdException w:name="Medium Grid 1" w:uiPriority="67"/>
+    <w:lsdException w:name="Medium Grid 2" w:uiPriority="68"/>
+    <w:lsdException w:name="Medium Grid 3" w:uiPriority="69"/>
+    <w:lsdException w:name="Dark List" w:uiPriority="70"/>
+    <w:lsdException w:name="Colorful Shading" w:uiPriority="71"/>
+    <w:lsdException w:name="Colorful List" w:uiPriority="72"/>
+    <w:lsdException w:name="Colorful Grid" w:uiPriority="73"/>
+    <w:lsdException w:name="Light Shading Accent 1" w:uiPriority="60"/>
+    <w:lsdException w:name="Light List Accent 1" w:uiPriority="61"/>
+    <w:lsdException w:name="Light Grid Accent 1" w:uiPriority="62"/>
+    <w:lsdException w:name="Medium Shading 1 Accent 1" w:uiPriority="63"/>
+    <w:lsdException w:name="Medium Shading 2 Accent 1" w:uiPriority="64"/>
+    <w:lsdException w:name="Medium List 1 Accent 1" w:uiPriority="65"/>
+    <w:lsdException w:name="Revision" w:semiHidden="1"/>
+    <w:lsdException w:name="List Paragraph" w:uiPriority="34" w:qFormat="1"/>
+    <w:lsdException w:name="Quote" w:uiPriority="29" w:qFormat="1"/>
+    <w:lsdException w:name="Intense Quote" w:uiPriority="30" w:qFormat="1"/>
+    <w:lsdException w:name="Medium List 2 Accent 1" w:uiPriority="66"/>
+    <w:lsdException w:name="Medium Grid 1 Accent 1" w:uiPriority="67"/>
+    <w:lsdException w:name="Medium Grid 2 Accent 1" w:uiPriority="68"/>
+    <w:lsdException w:name="Medium Grid 3 Accent 1" w:uiPriority="69"/>
+    <w:lsdException w:name="Dark List Accent 1" w:uiPriority="70"/>
+    <w:lsdException w:name="Colorful Shading Accent 1" w:uiPriority="71"/>
+    <w:lsdException w:name="Colorful List Accent 1" w:uiPriority="72"/>
+    <w:lsdException w:name="Colorful Grid Accent 1" w:uiPriority="73"/>
+    <w:lsdException w:name="Light Shading Accent 2" w:uiPriority="60"/>
+    <w:lsdException w:name="Light List Accent 2" w:uiPriority="61"/>
+    <w:lsdException w:name="Light Grid Accent 2" w:uiPriority="62"/>
+    <w:lsdException w:name="Medium Shading 1 Accent 2" w:uiPriority="63"/>
+    <w:lsdException w:name="Medium Shading 2 Accent 2" w:uiPriority="64"/>
+    <w:lsdException w:name="Medium List 1 Accent 2" w:uiPriority="65"/>
+    <w:lsdException w:name="Medium List 2 Accent 2" w:uiPriority="66"/>
+    <w:lsdException w:name="Medium Grid 1 Accent 2" w:uiPriority="67"/>
+    <w:lsdException w:name="Medium Grid 2 Accent 2" w:uiPriority="68"/>
+    <w:lsdException w:name="Medium Grid 3 Accent 2" w:uiPriority="69"/>
+    <w:lsdException w:name="Dark List Accent 2" w:uiPriority="70"/>
+    <w:lsdException w:name="Colorful Shading Accent 2" w:uiPriority="71"/>
+    <w:lsdException w:name="Colorful List Accent 2" w:uiPriority="72"/>
+    <w:lsdException w:name="Colorful Grid Accent 2" w:uiPriority="73"/>
+    <w:lsdException w:name="Light Shading Accent 3" w:uiPriority="60"/>
+    <w:lsdException w:name="Light List Accent 3" w:uiPriority="61"/>
+    <w:lsdException w:name="Light Grid Accent 3" w:uiPriority="62"/>
+    <w:lsdException w:name="Medium Shading 1 Accent 3" w:uiPriority="63"/>
+    <w:lsdException w:name="Medium Shading 2 Accent 3" w:uiPriority="64"/>
+    <w:lsdException w:name="Medium List 1 Accent 3" w:uiPriority="65"/>
+    <w:lsdException w:name="Medium List 2 Accent 3" w:uiPriority="66"/>
+    <w:lsdException w:name="Medium Grid 1 Accent 3" w:uiPriority="67"/>
+    <w:lsdException w:name="Medium Grid 2 Accent 3" w:uiPriority="68"/>
+    <w:lsdException w:name="Medium Grid 3 Accent 3" w:uiPriority="69"/>
+    <w:lsdException w:name="Dark List Accent 3" w:uiPriority="70"/>
+    <w:lsdException w:name="Colorful Shading Accent 3" w:uiPriority="71"/>
+    <w:lsdException w:name="Colorful List Accent 3" w:uiPriority="72"/>
+    <w:lsdException w:name="Colorful Grid Accent 3" w:uiPriority="73"/>
+    <w:lsdException w:name="Light Shading Accent 4" w:uiPriority="60"/>
+    <w:lsdException w:name="Light List Accent 4" w:uiPriority="61"/>
+    <w:lsdException w:name="Light Grid Accent 4" w:uiPriority="62"/>
+    <w:lsdException w:name="Medium Shading 1 Accent 4" w:uiPriority="63"/>
+    <w:lsdException w:name="Medium Shading 2 Accent 4" w:uiPriority="64"/>
+    <w:lsdException w:name="Medium List 1 Accent 4" w:uiPriority="65"/>
+    <w:lsdException w:name="Medium List 2 Accent 4" w:uiPriority="66"/>
+    <w:lsdException w:name="Medium Grid 1 Accent 4" w:uiPriority="67"/>
+    <w:lsdException w:name="Medium Grid 2 Accent 4" w:uiPriority="68"/>
+    <w:lsdException w:name="Medium Grid 3 Accent 4" w:uiPriority="69"/>
+    <w:lsdException w:name="Dark List Accent 4" w:uiPriority="70"/>
+    <w:lsdException w:name="Colorful Shading Accent 4" w:uiPriority="71"/>
+    <w:lsdException w:name="Colorful List Accent 4" w:uiPriority="72"/>
+    <w:lsdException w:name="Colorful Grid Accent 4" w:uiPriority="73"/>
+    <w:lsdException w:name="Light Shading Accent 5" w:uiPriority="60"/>
+    <w:lsdException w:name="Light List Accent 5" w:uiPriority="61"/>
+    <w:lsdException w:name="Light Grid Accent 5" w:uiPriority="62"/>
+    <w:lsdException w:name="Medium Shading 1 Accent 5" w:uiPriority="63"/>
+    <w:lsdException w:name="Medium Shading 2 Accent 5" w:uiPriority="64"/>
+    <w:lsdException w:name="Medium List 1 Accent 5" w:uiPriority="65"/>
+    <w:lsdException w:name="Medium List 2 Accent 5" w:uiPriority="66"/>
+    <w:lsdException w:name="Medium Grid 1 Accent 5" w:uiPriority="67"/>
+    <w:lsdException w:name="Medium Grid 2 Accent 5" w:uiPriority="68"/>
+    <w:lsdException w:name="Medium Grid 3 Accent 5" w:uiPriority="69"/>
+    <w:lsdException w:name="Dark List Accent 5" w:uiPriority="70"/>
+    <w:lsdException w:name="Colorful Shading Accent 5" w:uiPriority="71"/>
+    <w:lsdException w:name="Colorful List Accent 5" w:uiPriority="72"/>
+    <w:lsdException w:name="Colorful Grid Accent 5" w:uiPriority="73"/>
+    <w:lsdException w:name="Light Shading Accent 6" w:uiPriority="60"/>
+    <w:lsdException w:name="Light List Accent 6" w:uiPriority="61"/>
+    <w:lsdException w:name="Light Grid Accent 6" w:uiPriority="62"/>
+    <w:lsdException w:name="Medium Shading 1 Accent 6" w:uiPriority="63"/>
+    <w:lsdException w:name="Medium Shading 2 Accent 6" w:uiPriority="64"/>
+    <w:lsdException w:name="Medium List 1 Accent 6" w:uiPriority="65"/>
+    <w:lsdException w:name="Medium List 2 Accent 6" w:uiPriority="66"/>
+    <w:lsdException w:name="Medium Grid 1 Accent 6" w:uiPriority="67"/>
+    <w:lsdException w:name="Medium Grid 2 Accent 6" w:uiPriority="68"/>
+    <w:lsdException w:name="Medium Grid 3 Accent 6" w:uiPriority="69"/>
+    <w:lsdException w:name="Dark List Accent 6" w:uiPriority="70"/>
+    <w:lsdException w:name="Colorful Shading Accent 6" w:uiPriority="71"/>
+    <w:lsdException w:name="Colorful List Accent 6" w:uiPriority="72"/>
+    <w:lsdException w:name="Colorful Grid Accent 6" w:uiPriority="73"/>
+    <w:lsdException w:name="Subtle Emphasis" w:uiPriority="19" w:qFormat="1"/>
+    <w:lsdException w:name="Intense Emphasis" w:uiPriority="21" w:qFormat="1"/>
+    <w:lsdException w:name="Subtle Reference" w:uiPriority="31" w:qFormat="1"/>
+    <w:lsdException w:name="Intense Reference" w:uiPriority="32" w:qFormat="1"/>
+    <w:lsdException w:name="Book Title" w:uiPriority="33" w:qFormat="1"/>
+    <w:lsdException w:name="Bibliography" w:semiHidden="1" w:uiPriority="37" w:unhideWhenUsed="1"/>
+    <w:lsdException w:name="TOC Heading" w:semiHidden="1" w:uiPriority="39" w:unhideWhenUsed="1" w:qFormat="1"/>
+    <w:lsdException w:name="Plain Table 1" w:uiPriority="41"/>
+    <w:lsdException w:name="Plain Table 2" w:uiPriority="42"/>
+    <w:lsdException w:name="Plain Table 3" w:uiPriority="43"/>
+    <w:lsdException w:name="Plain Table 4" w:uiPriority="44"/>
+    <w:lsdException w:name="Plain Table 5" w:uiPriority="45"/>
+    <w:lsdException w:name="Grid Table Light" w:uiPriority="40"/>
+    <w:lsdException w:name="Grid Table 1 Light" w:uiPriority="46"/>
+    <w:lsdException w:name="Grid Table 2" w:uiPriority="47"/>
+    <w:lsdException w:name="Grid Table 3" w:uiPriority="48"/>
+    <w:lsdException w:name="Grid Table 4" w:uiPriority="49"/>
+    <w:lsdException w:name="Grid Table 5 Dark" w:uiPriority="50"/>
+    <w:lsdException w:name="Grid Table 6 Colorful" w:uiPriority="51"/>
+    <w:lsdException w:name="Grid Table 7 Colorful" w:uiPriority="52"/>
+    <w:lsdException w:name="Grid Table 1 Light Accent 1" w:uiPriority="46"/>
+    <w:lsdException w:name="Grid Table 2 Accent 1" w:uiPriority="47"/>
+    <w:lsdException w:name="Grid Table 3 Accent 1" w:uiPriority="48"/>
+    <w:lsdException w:name="Grid Table 4 Accent 1" w:uiPriority="49"/>
+    <w:lsdException w:name="Grid Table 5 Dark Accent 1" w:uiPriority="50"/>
+    <w:lsdException w:name="Grid Table 6 Colorful Accent 1" w:uiPriority="51"/>
+    <w:lsdException w:name="Grid Table 7 Colorful Accent 1" w:uiPriority="52"/>
+    <w:lsdException w:name="Grid Table 1 Light Accent 2" w:uiPriority="46"/>
+    <w:lsdException w:name="Grid Table 2 Accent 2" w:uiPriority="47"/>
+    <w:lsdException w:name="Grid Table 3 Accent 2" w:uiPriority="48"/>
+    <w:lsdException w:name="Grid Table 4 Accent 2" w:uiPriority="49"/>
+    <w:lsdException w:name="Grid Table 5 Dark Accent 2" w:uiPriority="50"/>
+    <w:lsdException w:name="Grid Table 6 Colorful Accent 2" w:uiPriority="51"/>
+    <w:lsdException w:name="Grid Table 7 Colorful Accent 2" w:uiPriority="52"/>
+    <w:lsdException w:name="Grid Table 1 Light Accent 3" w:uiPriority="46"/>
+    <w:lsdException w:name="Grid Table 2 Accent 3" w:uiPriority="47"/>
+    <w:lsdException w:name="Grid Table 3 Accent 3" w:uiPriority="48"/>
+    <w:lsdException w:name="Grid Table 4 Accent 3" w:uiPriority="49"/>
+    <w:lsdException w:name="Grid Table 5 Dark Accent 3" w:uiPriority="50"/>
+    <w:lsdException w:name="Grid Table 6 Colorful Accent 3" w:uiPriority="51"/>
+    <w:lsdException w:name="Grid Table 7 Colorful Accent 3" w:uiPriority="52"/>
+    <w:lsdException w:name="Grid Table 1 Light Accent 4" w:uiPriority="46"/>
+    <w:lsdException w:name="Grid Table 2 Accent 4" w:uiPriority="47"/>
+    <w:lsdException w:name="Grid Table 3 Accent 4" w:uiPriority="48"/>
+    <w:lsdException w:name="Grid Table 4 Accent 4" w:uiPriority="49"/>
+    <w:lsdException w:name="Grid Table 5 Dark Accent 4" w:uiPriority="50"/>
+    <w:lsdException w:name="Grid Table 6 Colorful Accent 4" w:uiPriority="51"/>
+    <w:lsdException w:name="Grid Table 7 Colorful Accent 4" w:uiPriority="52"/>
+    <w:lsdException w:name="Grid Table 1 Light Accent 5" w:uiPriority="46"/>
+    <w:lsdException w:name="Grid Table 2 Accent 5" w:uiPriority="47"/>
+    <w:lsdException w:name="Grid Table 3 Accent 5" w:uiPriority="48"/>
+    <w:lsdException w:name="Grid Table 4 Accent 5" w:uiPriority="49"/>
+    <w:lsdException w:name="Grid Table 5 Dark Accent 5" w:uiPriority="50"/>
+    <w:lsdException w:name="Grid Table 6 Colorful Accent 5" w:uiPriority="51"/>
+    <w:lsdException w:name="Grid Table 7 Colorful Accent 5" w:uiPriority="52"/>
+    <w:lsdException w:name="Grid Table 1 Light Accent 6" w:uiPriority="46"/>
+    <w:lsdException w:name="Grid Table 2 Accent 6" w:uiPriority="47"/>
+    <w:lsdException w:name="Grid Table 3 Accent 6" w:uiPriority="48"/>
+    <w:lsdException w:name="Grid Table 4 Accent 6" w:uiPriority="49"/>
+    <w:lsdException w:name="Grid Table 5 Dark Accent 6" w:uiPriority="50"/>
+    <w:lsdException w:name="Grid Table 6 Colorful Accent 6" w:uiPriority="51"/>
+    <w:lsdException w:name="Grid Table 7 Colorful Accent 6" w:uiPriority="52"/>
+    <w:lsdException w:name="List Table 1 Light" w:uiPriority="46"/>
+    <w:lsdException w:name="List Table 2" w:uiPriority="47"/>
+    <w:lsdException w:name="List Table 3" w:uiPriority="48"/>
+    <w:lsdException w:name="List Table 4" w:uiPriority="49"/>
+    <w:lsdException w:name="List Table 5 Dark" w:uiPriority="50"/>
+    <w:lsdException w:name="List Table 6 Colorful" w:uiPriority="51"/>
+    <w:lsdException w:name="List Table 7 Colorful" w:uiPriority="52"/>
+    <w:lsdException w:name="List Table 1 Light Accent 1" w:uiPriority="46"/>
+    <w:lsdException w:name="List Table 2 Accent 1" w:uiPriority="47"/>
+    <w:lsdException w:name="List Table 3 Accent 1" w:uiPriority="48"/>
+    <w:lsdException w:name="List Table 4 Accent 1" w:uiPriority="49"/>
+    <w:lsdException w:name="List Table 5 Dark Accent 1" w:uiPriority="50"/>
+    <w:lsdException w:name="List Table 6 Colorful Accent 1" w:uiPriority="51"/>
+    <w:lsdException w:name="List Table 7 Colorful Accent 1" w:uiPriority="52"/>
+    <w:lsdException w:name="List Table 1 Light Accent 2" w:uiPriority="46"/>
+    <w:lsdException w:name="List Table 2 Accent 2" w:uiPriority="47"/>
+    <w:lsdException w:name="List Table 3 Accent 2" w:uiPriority="48"/>
+    <w:lsdException w:name="List Table 4 Accent 2" w:uiPriority="49"/>
+    <w:lsdException w:name="List Table 5 Dark Accent 2" w:uiPriority="50"/>
+    <w:lsdException w:name="List Table 6 Colorful Accent 2" w:uiPriority="51"/>
+    <w:lsdException w:name="List Table 7 Colorful Accent 2" w:uiPriority="52"/>
+    <w:lsdException w:name="List Table 1 Light Accent 3" w:uiPriority="46"/>
+    <w:lsdException w:name="List Table 2 Accent 3" w:uiPriority="47"/>
+    <w:lsdException w:name="List Table 3 Accent 3" w:uiPriority="48"/>
+    <w:lsdException w:name="List Table 4 Accent 3" w:uiPriority="49"/>
+    <w:lsdException w:name="List Table 5 Dark Accent 3" w:uiPriority="50"/>
+    <w:lsdException w:name="List Table 6 Colorful Accent 3" w:uiPriority="51"/>
+    <w:lsdException w:name="List Table 7 Colorful Accent 3" w:uiPriority="52"/>
+    <w:lsdException w:name="List Table 1 Light Accent 4" w:uiPriority="46"/>
+    <w:lsdException w:name="List Table 2 Accent 4" w:uiPriority="47"/>
+    <w:lsdException w:name="List Table 3 Accent 4" w:uiPriority="48"/>
+    <w:lsdException w:name="List Table 4 Accent 4" w:uiPriority="49"/>
+    <w:lsdException w:name="List Table 5 Dark Accent 4" w:uiPriority="50"/>
+    <w:lsdException w:name="List Table 6 Colorful Accent 4" w:uiPriority="51"/>
+    <w:lsdException w:name="List Table 7 Colorful Accent 4" w:uiPriority="52"/>
+    <w:lsdException w:name="List Table 1 Light Accent 5" w:uiPriority="46"/>
+    <w:lsdException w:name="List Table 2 Accent 5" w:uiPriority="47"/>
+    <w:lsdException w:name="List Table 3 Accent 5" w:uiPriority="48"/>
+    <w:lsdException w:name="List Table 4 Accent 5" w:uiPriority="49"/>
+    <w:lsdException w:name="List Table 5 Dark Accent 5" w:uiPriority="50"/>
+    <w:lsdException w:name="List Table 6 Colorful Accent 5" w:uiPriority="51"/>
+    <w:lsdException w:name="List Table 7 Colorful Accent 5" w:uiPriority="52"/>
+    <w:lsdException w:name="List Table 1 Light Accent 6" w:uiPriority="46"/>
+    <w:lsdException w:name="List Table 2 Accent 6" w:uiPriority="47"/>
+    <w:lsdException w:name="List Table 3 Accent 6" w:uiPriority="48"/>
+    <w:lsdException w:name="List Table 4 Accent 6" w:uiPriority="49"/>
+    <w:lsdException w:name="List Table 5 Dark Accent 6" w:uiPriority="50"/>
+    <w:lsdException w:name="List Table 6 Colorful Accent 6" w:uiPriority="51"/>
+    <w:lsdException w:name="List Table 7 Colorful Accent 6" w:uiPriority="52"/>
   </w:latentStyles>
   <w:style w:type="paragraph" w:default="1" w:styleId="Normal">
     <w:name w:val="Normal"/>
@@ -7759,7 +8427,6 @@
     <w:uiPriority w:val="99"/>
     <w:semiHidden/>
     <w:unhideWhenUsed/>
-    <w:qFormat/>
     <w:tblPr>
       <w:tblInd w:w="0" w:type="dxa"/>
       <w:tblCellMar>
@@ -8309,11 +8976,11 @@
     <w:qFormat/>
     <w:rsid w:val="005F60BA"/>
   </w:style>
-  <w:style w:type="paragraph" w:styleId="Ttulo">
+  <w:style w:type="paragraph" w:styleId="Puesto">
     <w:name w:val="Title"/>
     <w:basedOn w:val="Normal"/>
     <w:next w:val="Normal"/>
-    <w:link w:val="TtuloCar"/>
+    <w:link w:val="PuestoCar"/>
     <w:uiPriority w:val="10"/>
     <w:qFormat/>
     <w:rsid w:val="009A3173"/>
@@ -8333,9 +9000,9 @@
       <w:szCs w:val="52"/>
     </w:rPr>
   </w:style>
-  <w:style w:type="character" w:customStyle="1" w:styleId="TtuloCar">
-    <w:name w:val="Título Car"/>
-    <w:link w:val="Ttulo"/>
+  <w:style w:type="character" w:customStyle="1" w:styleId="PuestoCar">
+    <w:name w:val="Puesto Car"/>
+    <w:link w:val="Puesto"/>
     <w:uiPriority w:val="10"/>
     <w:rsid w:val="009A3173"/>
     <w:rPr>
@@ -8349,7 +9016,7 @@
   </w:style>
   <w:style w:type="paragraph" w:customStyle="1" w:styleId="PSI-Ttulo">
     <w:name w:val="PSI - Título"/>
-    <w:basedOn w:val="Ttulo"/>
+    <w:basedOn w:val="Puesto"/>
     <w:autoRedefine/>
     <w:qFormat/>
     <w:rsid w:val="009A3173"/>
@@ -8439,926 +9106,70 @@
       <w:iCs/>
     </w:rPr>
   </w:style>
-</w:styles>
-</file>
-
-<file path=word/stylesWithEffects.xml><?xml version="1.0" encoding="utf-8"?>
-<w:styles xmlns:wpc="http://schemas.microsoft.com/office/word/2010/wordprocessingCanvas" xmlns:mc="http://schemas.openxmlformats.org/markup-compatibility/2006" xmlns:o="urn:schemas-microsoft-com:office:office" xmlns:r="http://schemas.openxmlformats.org/officeDocument/2006/relationships" xmlns:m="http://schemas.openxmlformats.org/officeDocument/2006/math" xmlns:v="urn:schemas-microsoft-com:vml" xmlns:wp14="http://schemas.microsoft.com/office/word/2010/wordprocessingDrawing" xmlns:wp="http://schemas.openxmlformats.org/drawingml/2006/wordprocessingDrawing" xmlns:w10="urn:schemas-microsoft-com:office:word" xmlns:w="http://schemas.openxmlformats.org/wordprocessingml/2006/main" xmlns:w14="http://schemas.microsoft.com/office/word/2010/wordml" xmlns:wpg="http://schemas.microsoft.com/office/word/2010/wordprocessingGroup" xmlns:wpi="http://schemas.microsoft.com/office/word/2010/wordprocessingInk" xmlns:wne="http://schemas.microsoft.com/office/word/2006/wordml" xmlns:wps="http://schemas.microsoft.com/office/word/2010/wordprocessingShape" mc:Ignorable="w14 wp14">
-  <w:docDefaults>
-    <w:rPrDefault>
-      <w:rPr>
-        <w:rFonts w:ascii="Calibri" w:eastAsia="Calibri" w:hAnsi="Calibri" w:cs="Times New Roman"/>
-        <w:lang w:val="es-AR" w:eastAsia="es-AR" w:bidi="ar-SA"/>
-      </w:rPr>
-    </w:rPrDefault>
-    <w:pPrDefault/>
-  </w:docDefaults>
-  <w:latentStyles w:defLockedState="0" w:defUIPriority="99" w:defSemiHidden="1" w:defUnhideWhenUsed="1" w:defQFormat="0" w:count="267">
-    <w:lsdException w:name="Normal" w:semiHidden="0" w:uiPriority="0" w:unhideWhenUsed="0" w:qFormat="1"/>
-    <w:lsdException w:name="heading 1" w:semiHidden="0" w:uiPriority="0" w:unhideWhenUsed="0" w:qFormat="1"/>
-    <w:lsdException w:name="heading 2" w:uiPriority="0" w:qFormat="1"/>
-    <w:lsdException w:name="heading 3" w:uiPriority="9" w:qFormat="1"/>
-    <w:lsdException w:name="heading 4" w:uiPriority="9" w:qFormat="1"/>
-    <w:lsdException w:name="heading 5" w:uiPriority="9" w:qFormat="1"/>
-    <w:lsdException w:name="heading 6" w:uiPriority="9" w:qFormat="1"/>
-    <w:lsdException w:name="heading 7" w:uiPriority="9" w:qFormat="1"/>
-    <w:lsdException w:name="heading 8" w:uiPriority="9" w:qFormat="1"/>
-    <w:lsdException w:name="heading 9" w:uiPriority="9" w:qFormat="1"/>
-    <w:lsdException w:name="toc 1" w:uiPriority="39" w:qFormat="1"/>
-    <w:lsdException w:name="toc 2" w:uiPriority="39" w:qFormat="1"/>
-    <w:lsdException w:name="toc 3" w:uiPriority="39" w:qFormat="1"/>
-    <w:lsdException w:name="toc 4" w:uiPriority="39"/>
-    <w:lsdException w:name="toc 5" w:uiPriority="39"/>
-    <w:lsdException w:name="toc 6" w:uiPriority="39"/>
-    <w:lsdException w:name="toc 7" w:uiPriority="39"/>
-    <w:lsdException w:name="toc 8" w:uiPriority="39"/>
-    <w:lsdException w:name="toc 9" w:uiPriority="39"/>
-    <w:lsdException w:name="caption" w:uiPriority="35" w:qFormat="1"/>
-    <w:lsdException w:name="Title" w:semiHidden="0" w:uiPriority="10" w:unhideWhenUsed="0" w:qFormat="1"/>
-    <w:lsdException w:name="Default Paragraph Font" w:uiPriority="1"/>
-    <w:lsdException w:name="Body Text" w:uiPriority="0"/>
-    <w:lsdException w:name="Subtitle" w:semiHidden="0" w:uiPriority="11" w:unhideWhenUsed="0" w:qFormat="1"/>
-    <w:lsdException w:name="Strong" w:semiHidden="0" w:uiPriority="22" w:unhideWhenUsed="0" w:qFormat="1"/>
-    <w:lsdException w:name="Emphasis" w:semiHidden="0" w:uiPriority="20" w:unhideWhenUsed="0" w:qFormat="1"/>
-    <w:lsdException w:name="Table Grid" w:semiHidden="0" w:uiPriority="59" w:unhideWhenUsed="0"/>
-    <w:lsdException w:name="Placeholder Text" w:unhideWhenUsed="0"/>
-    <w:lsdException w:name="No Spacing" w:semiHidden="0" w:uiPriority="1" w:unhideWhenUsed="0" w:qFormat="1"/>
-    <w:lsdException w:name="Light Shading" w:semiHidden="0" w:uiPriority="60" w:unhideWhenUsed="0"/>
-    <w:lsdException w:name="Light List" w:semiHidden="0" w:uiPriority="61" w:unhideWhenUsed="0"/>
-    <w:lsdException w:name="Light Grid" w:semiHidden="0" w:uiPriority="62" w:unhideWhenUsed="0"/>
-    <w:lsdException w:name="Medium Shading 1" w:semiHidden="0" w:uiPriority="63" w:unhideWhenUsed="0"/>
-    <w:lsdException w:name="Medium Shading 2" w:semiHidden="0" w:uiPriority="64" w:unhideWhenUsed="0"/>
-    <w:lsdException w:name="Medium List 1" w:semiHidden="0" w:uiPriority="65" w:unhideWhenUsed="0"/>
-    <w:lsdException w:name="Medium List 2" w:semiHidden="0" w:uiPriority="66" w:unhideWhenUsed="0"/>
-    <w:lsdException w:name="Medium Grid 1" w:semiHidden="0" w:uiPriority="67" w:unhideWhenUsed="0"/>
-    <w:lsdException w:name="Medium Grid 2" w:semiHidden="0" w:uiPriority="68" w:unhideWhenUsed="0"/>
-    <w:lsdException w:name="Medium Grid 3" w:semiHidden="0" w:uiPriority="69" w:unhideWhenUsed="0"/>
-    <w:lsdException w:name="Dark List" w:semiHidden="0" w:uiPriority="70" w:unhideWhenUsed="0"/>
-    <w:lsdException w:name="Colorful Shading" w:semiHidden="0" w:uiPriority="71" w:unhideWhenUsed="0"/>
-    <w:lsdException w:name="Colorful List" w:semiHidden="0" w:uiPriority="72" w:unhideWhenUsed="0"/>
-    <w:lsdException w:name="Colorful Grid" w:semiHidden="0" w:uiPriority="73" w:unhideWhenUsed="0"/>
-    <w:lsdException w:name="Light Shading Accent 1" w:semiHidden="0" w:uiPriority="60" w:unhideWhenUsed="0"/>
-    <w:lsdException w:name="Light List Accent 1" w:semiHidden="0" w:uiPriority="61" w:unhideWhenUsed="0"/>
-    <w:lsdException w:name="Light Grid Accent 1" w:semiHidden="0" w:uiPriority="62" w:unhideWhenUsed="0"/>
-    <w:lsdException w:name="Medium Shading 1 Accent 1" w:semiHidden="0" w:uiPriority="63" w:unhideWhenUsed="0"/>
-    <w:lsdException w:name="Medium Shading 2 Accent 1" w:semiHidden="0" w:uiPriority="64" w:unhideWhenUsed="0"/>
-    <w:lsdException w:name="Medium List 1 Accent 1" w:semiHidden="0" w:uiPriority="65" w:unhideWhenUsed="0"/>
-    <w:lsdException w:name="Revision" w:unhideWhenUsed="0"/>
-    <w:lsdException w:name="List Paragraph" w:semiHidden="0" w:uiPriority="34" w:unhideWhenUsed="0" w:qFormat="1"/>
-    <w:lsdException w:name="Quote" w:semiHidden="0" w:uiPriority="29" w:unhideWhenUsed="0" w:qFormat="1"/>
-    <w:lsdException w:name="Intense Quote" w:semiHidden="0" w:uiPriority="30" w:unhideWhenUsed="0" w:qFormat="1"/>
-    <w:lsdException w:name="Medium List 2 Accent 1" w:semiHidden="0" w:uiPriority="66" w:unhideWhenUsed="0"/>
-    <w:lsdException w:name="Medium Grid 1 Accent 1" w:semiHidden="0" w:uiPriority="67" w:unhideWhenUsed="0"/>
-    <w:lsdException w:name="Medium Grid 2 Accent 1" w:semiHidden="0" w:uiPriority="68" w:unhideWhenUsed="0"/>
-    <w:lsdException w:name="Medium Grid 3 Accent 1" w:semiHidden="0" w:uiPriority="69" w:unhideWhenUsed="0"/>
-    <w:lsdException w:name="Dark List Accent 1" w:semiHidden="0" w:uiPriority="70" w:unhideWhenUsed="0"/>
-    <w:lsdException w:name="Colorful Shading Accent 1" w:semiHidden="0" w:uiPriority="71" w:unhideWhenUsed="0"/>
-    <w:lsdException w:name="Colorful List Accent 1" w:semiHidden="0" w:uiPriority="72" w:unhideWhenUsed="0"/>
-    <w:lsdException w:name="Colorful Grid Accent 1" w:semiHidden="0" w:uiPriority="73" w:unhideWhenUsed="0"/>
-    <w:lsdException w:name="Light Shading Accent 2" w:semiHidden="0" w:uiPriority="60" w:unhideWhenUsed="0"/>
-    <w:lsdException w:name="Light List Accent 2" w:semiHidden="0" w:uiPriority="61" w:unhideWhenUsed="0"/>
-    <w:lsdException w:name="Light Grid Accent 2" w:semiHidden="0" w:uiPriority="62" w:unhideWhenUsed="0"/>
-    <w:lsdException w:name="Medium Shading 1 Accent 2" w:semiHidden="0" w:uiPriority="63" w:unhideWhenUsed="0"/>
-    <w:lsdException w:name="Medium Shading 2 Accent 2" w:semiHidden="0" w:uiPriority="64" w:unhideWhenUsed="0"/>
-    <w:lsdException w:name="Medium List 1 Accent 2" w:semiHidden="0" w:uiPriority="65" w:unhideWhenUsed="0"/>
-    <w:lsdException w:name="Medium List 2 Accent 2" w:semiHidden="0" w:uiPriority="66" w:unhideWhenUsed="0"/>
-    <w:lsdException w:name="Medium Grid 1 Accent 2" w:semiHidden="0" w:uiPriority="67" w:unhideWhenUsed="0"/>
-    <w:lsdException w:name="Medium Grid 2 Accent 2" w:semiHidden="0" w:uiPriority="68" w:unhideWhenUsed="0"/>
-    <w:lsdException w:name="Medium Grid 3 Accent 2" w:semiHidden="0" w:uiPriority="69" w:unhideWhenUsed="0"/>
-    <w:lsdException w:name="Dark List Accent 2" w:semiHidden="0" w:uiPriority="70" w:unhideWhenUsed="0"/>
-    <w:lsdException w:name="Colorful Shading Accent 2" w:semiHidden="0" w:uiPriority="71" w:unhideWhenUsed="0"/>
-    <w:lsdException w:name="Colorful List Accent 2" w:semiHidden="0" w:uiPriority="72" w:unhideWhenUsed="0"/>
-    <w:lsdException w:name="Colorful Grid Accent 2" w:semiHidden="0" w:uiPriority="73" w:unhideWhenUsed="0"/>
-    <w:lsdException w:name="Light Shading Accent 3" w:semiHidden="0" w:uiPriority="60" w:unhideWhenUsed="0"/>
-    <w:lsdException w:name="Light List Accent 3" w:semiHidden="0" w:uiPriority="61" w:unhideWhenUsed="0"/>
-    <w:lsdException w:name="Light Grid Accent 3" w:semiHidden="0" w:uiPriority="62" w:unhideWhenUsed="0"/>
-    <w:lsdException w:name="Medium Shading 1 Accent 3" w:semiHidden="0" w:uiPriority="63" w:unhideWhenUsed="0"/>
-    <w:lsdException w:name="Medium Shading 2 Accent 3" w:semiHidden="0" w:uiPriority="64" w:unhideWhenUsed="0"/>
-    <w:lsdException w:name="Medium List 1 Accent 3" w:semiHidden="0" w:uiPriority="65" w:unhideWhenUsed="0"/>
-    <w:lsdException w:name="Medium List 2 Accent 3" w:semiHidden="0" w:uiPriority="66" w:unhideWhenUsed="0"/>
-    <w:lsdException w:name="Medium Grid 1 Accent 3" w:semiHidden="0" w:uiPriority="67" w:unhideWhenUsed="0"/>
-    <w:lsdException w:name="Medium Grid 2 Accent 3" w:semiHidden="0" w:uiPriority="68" w:unhideWhenUsed="0"/>
-    <w:lsdException w:name="Medium Grid 3 Accent 3" w:semiHidden="0" w:uiPriority="69" w:unhideWhenUsed="0"/>
-    <w:lsdException w:name="Dark List Accent 3" w:semiHidden="0" w:uiPriority="70" w:unhideWhenUsed="0"/>
-    <w:lsdException w:name="Colorful Shading Accent 3" w:semiHidden="0" w:uiPriority="71" w:unhideWhenUsed="0"/>
-    <w:lsdException w:name="Colorful List Accent 3" w:semiHidden="0" w:uiPriority="72" w:unhideWhenUsed="0"/>
-    <w:lsdException w:name="Colorful Grid Accent 3" w:semiHidden="0" w:uiPriority="73" w:unhideWhenUsed="0"/>
-    <w:lsdException w:name="Light Shading Accent 4" w:semiHidden="0" w:uiPriority="60" w:unhideWhenUsed="0"/>
-    <w:lsdException w:name="Light List Accent 4" w:semiHidden="0" w:uiPriority="61" w:unhideWhenUsed="0"/>
-    <w:lsdException w:name="Light Grid Accent 4" w:semiHidden="0" w:uiPriority="62" w:unhideWhenUsed="0"/>
-    <w:lsdException w:name="Medium Shading 1 Accent 4" w:semiHidden="0" w:uiPriority="63" w:unhideWhenUsed="0"/>
-    <w:lsdException w:name="Medium Shading 2 Accent 4" w:semiHidden="0" w:uiPriority="64" w:unhideWhenUsed="0"/>
-    <w:lsdException w:name="Medium List 1 Accent 4" w:semiHidden="0" w:uiPriority="65" w:unhideWhenUsed="0"/>
-    <w:lsdException w:name="Medium List 2 Accent 4" w:semiHidden="0" w:uiPriority="66" w:unhideWhenUsed="0"/>
-    <w:lsdException w:name="Medium Grid 1 Accent 4" w:semiHidden="0" w:uiPriority="67" w:unhideWhenUsed="0"/>
-    <w:lsdException w:name="Medium Grid 2 Accent 4" w:semiHidden="0" w:uiPriority="68" w:unhideWhenUsed="0"/>
-    <w:lsdException w:name="Medium Grid 3 Accent 4" w:semiHidden="0" w:uiPriority="69" w:unhideWhenUsed="0"/>
-    <w:lsdException w:name="Dark List Accent 4" w:semiHidden="0" w:uiPriority="70" w:unhideWhenUsed="0"/>
-    <w:lsdException w:name="Colorful Shading Accent 4" w:semiHidden="0" w:uiPriority="71" w:unhideWhenUsed="0"/>
-    <w:lsdException w:name="Colorful List Accent 4" w:semiHidden="0" w:uiPriority="72" w:unhideWhenUsed="0"/>
-    <w:lsdException w:name="Colorful Grid Accent 4" w:semiHidden="0" w:uiPriority="73" w:unhideWhenUsed="0"/>
-    <w:lsdException w:name="Light Shading Accent 5" w:semiHidden="0" w:uiPriority="60" w:unhideWhenUsed="0"/>
-    <w:lsdException w:name="Light List Accent 5" w:semiHidden="0" w:uiPriority="61" w:unhideWhenUsed="0"/>
-    <w:lsdException w:name="Light Grid Accent 5" w:semiHidden="0" w:uiPriority="62" w:unhideWhenUsed="0"/>
-    <w:lsdException w:name="Medium Shading 1 Accent 5" w:semiHidden="0" w:uiPriority="63" w:unhideWhenUsed="0"/>
-    <w:lsdException w:name="Medium Shading 2 Accent 5" w:semiHidden="0" w:uiPriority="64" w:unhideWhenUsed="0"/>
-    <w:lsdException w:name="Medium List 1 Accent 5" w:semiHidden="0" w:uiPriority="65" w:unhideWhenUsed="0"/>
-    <w:lsdException w:name="Medium List 2 Accent 5" w:semiHidden="0" w:uiPriority="66" w:unhideWhenUsed="0"/>
-    <w:lsdException w:name="Medium Grid 1 Accent 5" w:semiHidden="0" w:uiPriority="67" w:unhideWhenUsed="0"/>
-    <w:lsdException w:name="Medium Grid 2 Accent 5" w:semiHidden="0" w:uiPriority="68" w:unhideWhenUsed="0"/>
-    <w:lsdException w:name="Medium Grid 3 Accent 5" w:semiHidden="0" w:uiPriority="69" w:unhideWhenUsed="0"/>
-    <w:lsdException w:name="Dark List Accent 5" w:semiHidden="0" w:uiPriority="70" w:unhideWhenUsed="0"/>
-    <w:lsdException w:name="Colorful Shading Accent 5" w:semiHidden="0" w:uiPriority="71" w:unhideWhenUsed="0"/>
-    <w:lsdException w:name="Colorful List Accent 5" w:semiHidden="0" w:uiPriority="72" w:unhideWhenUsed="0"/>
-    <w:lsdException w:name="Colorful Grid Accent 5" w:semiHidden="0" w:uiPriority="73" w:unhideWhenUsed="0"/>
-    <w:lsdException w:name="Light Shading Accent 6" w:semiHidden="0" w:uiPriority="60" w:unhideWhenUsed="0"/>
-    <w:lsdException w:name="Light List Accent 6" w:semiHidden="0" w:uiPriority="61" w:unhideWhenUsed="0"/>
-    <w:lsdException w:name="Light Grid Accent 6" w:semiHidden="0" w:uiPriority="62" w:unhideWhenUsed="0"/>
-    <w:lsdException w:name="Medium Shading 1 Accent 6" w:semiHidden="0" w:uiPriority="63" w:unhideWhenUsed="0"/>
-    <w:lsdException w:name="Medium Shading 2 Accent 6" w:semiHidden="0" w:uiPriority="64" w:unhideWhenUsed="0"/>
-    <w:lsdException w:name="Medium List 1 Accent 6" w:semiHidden="0" w:uiPriority="65" w:unhideWhenUsed="0"/>
-    <w:lsdException w:name="Medium List 2 Accent 6" w:semiHidden="0" w:uiPriority="66" w:unhideWhenUsed="0"/>
-    <w:lsdException w:name="Medium Grid 1 Accent 6" w:semiHidden="0" w:uiPriority="67" w:unhideWhenUsed="0"/>
-    <w:lsdException w:name="Medium Grid 2 Accent 6" w:semiHidden="0" w:uiPriority="68" w:unhideWhenUsed="0"/>
-    <w:lsdException w:name="Medium Grid 3 Accent 6" w:semiHidden="0" w:uiPriority="69" w:unhideWhenUsed="0"/>
-    <w:lsdException w:name="Dark List Accent 6" w:semiHidden="0" w:uiPriority="70" w:unhideWhenUsed="0"/>
-    <w:lsdException w:name="Colorful Shading Accent 6" w:semiHidden="0" w:uiPriority="71" w:unhideWhenUsed="0"/>
-    <w:lsdException w:name="Colorful List Accent 6" w:semiHidden="0" w:uiPriority="72" w:unhideWhenUsed="0"/>
-    <w:lsdException w:name="Colorful Grid Accent 6" w:semiHidden="0" w:uiPriority="73" w:unhideWhenUsed="0"/>
-    <w:lsdException w:name="Subtle Emphasis" w:semiHidden="0" w:uiPriority="19" w:unhideWhenUsed="0" w:qFormat="1"/>
-    <w:lsdException w:name="Intense Emphasis" w:semiHidden="0" w:uiPriority="21" w:unhideWhenUsed="0" w:qFormat="1"/>
-    <w:lsdException w:name="Subtle Reference" w:semiHidden="0" w:uiPriority="31" w:unhideWhenUsed="0" w:qFormat="1"/>
-    <w:lsdException w:name="Intense Reference" w:semiHidden="0" w:uiPriority="32" w:unhideWhenUsed="0" w:qFormat="1"/>
-    <w:lsdException w:name="Book Title" w:semiHidden="0" w:uiPriority="33" w:unhideWhenUsed="0" w:qFormat="1"/>
-    <w:lsdException w:name="Bibliography" w:uiPriority="37"/>
-    <w:lsdException w:name="TOC Heading" w:uiPriority="39" w:qFormat="1"/>
-  </w:latentStyles>
-  <w:style w:type="paragraph" w:default="1" w:styleId="Normal">
-    <w:name w:val="Normal"/>
-    <w:qFormat/>
-    <w:rsid w:val="00A0436A"/>
-    <w:pPr>
-      <w:spacing w:before="200" w:line="276" w:lineRule="auto"/>
-      <w:ind w:left="357" w:hanging="357"/>
-    </w:pPr>
-    <w:rPr>
-      <w:sz w:val="22"/>
-      <w:szCs w:val="22"/>
-      <w:lang w:val="es-ES" w:eastAsia="en-US"/>
-    </w:rPr>
-  </w:style>
-  <w:style w:type="paragraph" w:styleId="Ttulo1">
-    <w:name w:val="heading 1"/>
-    <w:basedOn w:val="Normal"/>
-    <w:next w:val="Normal"/>
-    <w:link w:val="Ttulo1Car"/>
-    <w:qFormat/>
-    <w:rsid w:val="007F38C0"/>
-    <w:pPr>
-      <w:keepNext/>
-      <w:keepLines/>
-      <w:spacing w:before="480"/>
-      <w:outlineLvl w:val="0"/>
-    </w:pPr>
-    <w:rPr>
-      <w:rFonts w:ascii="Cambria" w:eastAsia="Times New Roman" w:hAnsi="Cambria"/>
-      <w:b/>
-      <w:bCs/>
-      <w:color w:val="365F91"/>
-      <w:sz w:val="28"/>
-      <w:szCs w:val="28"/>
-    </w:rPr>
-  </w:style>
-  <w:style w:type="paragraph" w:styleId="Ttulo2">
-    <w:name w:val="heading 2"/>
-    <w:basedOn w:val="Normal"/>
-    <w:next w:val="Normal"/>
-    <w:link w:val="Ttulo2Car"/>
-    <w:unhideWhenUsed/>
-    <w:qFormat/>
-    <w:rsid w:val="00A670E3"/>
-    <w:pPr>
-      <w:keepNext/>
-      <w:keepLines/>
-      <w:outlineLvl w:val="1"/>
-    </w:pPr>
-    <w:rPr>
-      <w:rFonts w:ascii="Cambria" w:eastAsia="Times New Roman" w:hAnsi="Cambria"/>
-      <w:b/>
-      <w:bCs/>
-      <w:color w:val="4F81BD"/>
-      <w:sz w:val="26"/>
-      <w:szCs w:val="26"/>
-    </w:rPr>
-  </w:style>
-  <w:style w:type="paragraph" w:styleId="Ttulo3">
-    <w:name w:val="heading 3"/>
-    <w:basedOn w:val="Normal"/>
-    <w:next w:val="Normal"/>
-    <w:link w:val="Ttulo3Car"/>
-    <w:uiPriority w:val="9"/>
-    <w:unhideWhenUsed/>
-    <w:qFormat/>
-    <w:rsid w:val="007F38C0"/>
-    <w:pPr>
-      <w:keepNext/>
-      <w:keepLines/>
-      <w:outlineLvl w:val="2"/>
-    </w:pPr>
-    <w:rPr>
-      <w:rFonts w:ascii="Cambria" w:eastAsia="Times New Roman" w:hAnsi="Cambria"/>
-      <w:b/>
-      <w:bCs/>
-      <w:color w:val="4F81BD"/>
-    </w:rPr>
-  </w:style>
-  <w:style w:type="paragraph" w:styleId="Ttulo4">
-    <w:name w:val="heading 4"/>
-    <w:basedOn w:val="Normal"/>
-    <w:next w:val="Normal"/>
-    <w:link w:val="Ttulo4Car"/>
-    <w:uiPriority w:val="9"/>
-    <w:unhideWhenUsed/>
-    <w:qFormat/>
-    <w:rsid w:val="005F60BA"/>
-    <w:pPr>
-      <w:keepNext/>
-      <w:keepLines/>
-      <w:outlineLvl w:val="3"/>
-    </w:pPr>
-    <w:rPr>
-      <w:rFonts w:ascii="Cambria" w:eastAsia="Times New Roman" w:hAnsi="Cambria"/>
-      <w:b/>
-      <w:bCs/>
-      <w:i/>
-      <w:iCs/>
-      <w:color w:val="4F81BD"/>
-    </w:rPr>
-  </w:style>
-  <w:style w:type="character" w:default="1" w:styleId="Fuentedeprrafopredeter">
-    <w:name w:val="Default Paragraph Font"/>
-    <w:uiPriority w:val="1"/>
-    <w:semiHidden/>
-    <w:unhideWhenUsed/>
-  </w:style>
-  <w:style w:type="table" w:default="1" w:styleId="Tablanormal">
-    <w:name w:val="Normal Table"/>
+  <w:style w:type="character" w:styleId="Refdecomentario">
+    <w:name w:val="annotation reference"/>
+    <w:basedOn w:val="Fuentedeprrafopredeter"/>
     <w:uiPriority w:val="99"/>
     <w:semiHidden/>
     <w:unhideWhenUsed/>
-    <w:tblPr>
-      <w:tblInd w:w="0" w:type="dxa"/>
-      <w:tblCellMar>
-        <w:top w:w="0" w:type="dxa"/>
-        <w:left w:w="108" w:type="dxa"/>
-        <w:bottom w:w="0" w:type="dxa"/>
-        <w:right w:w="108" w:type="dxa"/>
-      </w:tblCellMar>
-    </w:tblPr>
+    <w:rsid w:val="004C5CCA"/>
+    <w:rPr>
+      <w:sz w:val="16"/>
+      <w:szCs w:val="16"/>
+    </w:rPr>
   </w:style>
-  <w:style w:type="numbering" w:default="1" w:styleId="Sinlista">
-    <w:name w:val="No List"/>
+  <w:style w:type="paragraph" w:styleId="Textocomentario">
+    <w:name w:val="annotation text"/>
+    <w:basedOn w:val="Normal"/>
+    <w:link w:val="TextocomentarioCar"/>
     <w:uiPriority w:val="99"/>
     <w:semiHidden/>
     <w:unhideWhenUsed/>
-  </w:style>
-  <w:style w:type="paragraph" w:customStyle="1" w:styleId="PSI-Comentario">
-    <w:name w:val="PSI - Comentario"/>
-    <w:basedOn w:val="Normal"/>
-    <w:autoRedefine/>
-    <w:qFormat/>
-    <w:rsid w:val="000F4F97"/>
+    <w:rsid w:val="004C5CCA"/>
     <w:pPr>
-      <w:tabs>
-        <w:tab w:val="left" w:pos="0"/>
-      </w:tabs>
-      <w:ind w:left="115" w:hanging="6"/>
-      <w:jc w:val="both"/>
-    </w:pPr>
-    <w:rPr>
-      <w:i/>
-      <w:color w:val="548DD4"/>
-      <w:lang w:val="es-AR"/>
-    </w:rPr>
-  </w:style>
-  <w:style w:type="paragraph" w:customStyle="1" w:styleId="PSI-ComentarioenTabla">
-    <w:name w:val="PSI - Comentario en Tabla"/>
-    <w:basedOn w:val="PSI-Comentario"/>
-    <w:autoRedefine/>
-    <w:qFormat/>
-    <w:rsid w:val="008B3B0F"/>
-  </w:style>
-  <w:style w:type="paragraph" w:customStyle="1" w:styleId="PSI-DescripcindelDocumentos">
-    <w:name w:val="PSI - Descripción del Documentos"/>
-    <w:basedOn w:val="Normal"/>
-    <w:autoRedefine/>
-    <w:qFormat/>
-    <w:rsid w:val="00F771E5"/>
-    <w:pPr>
-      <w:shd w:val="clear" w:color="auto" w:fill="FFFFFF"/>
-    </w:pPr>
-    <w:rPr>
-      <w:i/>
-      <w:color w:val="548DD4"/>
-      <w:szCs w:val="21"/>
-      <w:lang w:val="es-AR"/>
-    </w:rPr>
-  </w:style>
-  <w:style w:type="character" w:customStyle="1" w:styleId="Ttulo2Car">
-    <w:name w:val="Título 2 Car"/>
-    <w:link w:val="Ttulo2"/>
-    <w:uiPriority w:val="9"/>
-    <w:rsid w:val="00A670E3"/>
-    <w:rPr>
-      <w:rFonts w:ascii="Cambria" w:eastAsia="Times New Roman" w:hAnsi="Cambria" w:cs="Times New Roman"/>
-      <w:b/>
-      <w:bCs/>
-      <w:color w:val="4F81BD"/>
-      <w:sz w:val="26"/>
-      <w:szCs w:val="26"/>
-    </w:rPr>
-  </w:style>
-  <w:style w:type="paragraph" w:customStyle="1" w:styleId="PSI-Ttulo1">
-    <w:name w:val="PSI - Título 1"/>
-    <w:basedOn w:val="Ttulo1"/>
-    <w:autoRedefine/>
-    <w:qFormat/>
-    <w:rsid w:val="008B3B0F"/>
-    <w:pPr>
-      <w:keepLines w:val="0"/>
-      <w:widowControl w:val="0"/>
-      <w:tabs>
-        <w:tab w:val="left" w:pos="0"/>
-      </w:tabs>
-      <w:suppressAutoHyphens/>
-      <w:spacing w:before="120" w:after="60" w:line="240" w:lineRule="atLeast"/>
-      <w:ind w:left="0" w:firstLine="0"/>
-    </w:pPr>
-    <w:rPr>
-      <w:lang w:val="es-AR"/>
-    </w:rPr>
-  </w:style>
-  <w:style w:type="paragraph" w:customStyle="1" w:styleId="PSI-ComentarioVieta">
-    <w:name w:val="PSI - Comentario + Viñeta"/>
-    <w:basedOn w:val="PSI-Comentario"/>
-    <w:autoRedefine/>
-    <w:qFormat/>
-    <w:rsid w:val="008B3B0F"/>
-    <w:pPr>
-      <w:numPr>
-        <w:numId w:val="10"/>
-      </w:numPr>
-      <w:spacing w:before="0" w:line="360" w:lineRule="auto"/>
-    </w:pPr>
-  </w:style>
-  <w:style w:type="paragraph" w:customStyle="1" w:styleId="PSI-Ttulo2">
-    <w:name w:val="PSI - Título 2"/>
-    <w:basedOn w:val="Ttulo2"/>
-    <w:qFormat/>
-    <w:rsid w:val="008B3B0F"/>
-    <w:rPr>
-      <w:lang w:val="es-AR"/>
-    </w:rPr>
-  </w:style>
-  <w:style w:type="paragraph" w:styleId="TDC4">
-    <w:name w:val="toc 4"/>
-    <w:basedOn w:val="Normal"/>
-    <w:next w:val="Normal"/>
-    <w:autoRedefine/>
-    <w:uiPriority w:val="39"/>
-    <w:unhideWhenUsed/>
-    <w:rsid w:val="000F79DF"/>
-    <w:pPr>
-      <w:spacing w:before="0"/>
-      <w:ind w:left="660"/>
+      <w:spacing w:line="240" w:lineRule="auto"/>
     </w:pPr>
     <w:rPr>
       <w:sz w:val="20"/>
       <w:szCs w:val="20"/>
     </w:rPr>
   </w:style>
-  <w:style w:type="paragraph" w:styleId="TDC5">
-    <w:name w:val="toc 5"/>
-    <w:basedOn w:val="Normal"/>
-    <w:next w:val="Normal"/>
-    <w:autoRedefine/>
-    <w:uiPriority w:val="39"/>
-    <w:unhideWhenUsed/>
-    <w:rsid w:val="000F79DF"/>
-    <w:pPr>
-      <w:spacing w:before="0"/>
-      <w:ind w:left="880"/>
-    </w:pPr>
+  <w:style w:type="character" w:customStyle="1" w:styleId="TextocomentarioCar">
+    <w:name w:val="Texto comentario Car"/>
+    <w:basedOn w:val="Fuentedeprrafopredeter"/>
+    <w:link w:val="Textocomentario"/>
+    <w:uiPriority w:val="99"/>
+    <w:semiHidden/>
+    <w:rsid w:val="004C5CCA"/>
     <w:rPr>
-      <w:sz w:val="20"/>
-      <w:szCs w:val="20"/>
+      <w:lang w:val="es-ES" w:eastAsia="en-US"/>
     </w:rPr>
   </w:style>
-  <w:style w:type="paragraph" w:styleId="TDC6">
-    <w:name w:val="toc 6"/>
-    <w:basedOn w:val="Normal"/>
-    <w:next w:val="Normal"/>
-    <w:autoRedefine/>
-    <w:uiPriority w:val="39"/>
-    <w:unhideWhenUsed/>
-    <w:rsid w:val="000F79DF"/>
-    <w:pPr>
-      <w:spacing w:before="0"/>
-      <w:ind w:left="1100"/>
-    </w:pPr>
-    <w:rPr>
-      <w:sz w:val="20"/>
-      <w:szCs w:val="20"/>
-    </w:rPr>
-  </w:style>
-  <w:style w:type="paragraph" w:styleId="TDC7">
-    <w:name w:val="toc 7"/>
-    <w:basedOn w:val="Normal"/>
-    <w:next w:val="Normal"/>
-    <w:autoRedefine/>
-    <w:uiPriority w:val="39"/>
-    <w:unhideWhenUsed/>
-    <w:rsid w:val="000F79DF"/>
-    <w:pPr>
-      <w:spacing w:before="0"/>
-      <w:ind w:left="1320"/>
-    </w:pPr>
-    <w:rPr>
-      <w:sz w:val="20"/>
-      <w:szCs w:val="20"/>
-    </w:rPr>
-  </w:style>
-  <w:style w:type="paragraph" w:styleId="Encabezado">
-    <w:name w:val="header"/>
-    <w:basedOn w:val="Normal"/>
-    <w:link w:val="EncabezadoCar"/>
-    <w:uiPriority w:val="99"/>
-    <w:unhideWhenUsed/>
-    <w:rsid w:val="00C94FBE"/>
-    <w:pPr>
-      <w:tabs>
-        <w:tab w:val="center" w:pos="4252"/>
-        <w:tab w:val="right" w:pos="8504"/>
-      </w:tabs>
-      <w:spacing w:before="0" w:line="240" w:lineRule="auto"/>
-    </w:pPr>
-  </w:style>
-  <w:style w:type="character" w:customStyle="1" w:styleId="EncabezadoCar">
-    <w:name w:val="Encabezado Car"/>
-    <w:basedOn w:val="Fuentedeprrafopredeter"/>
-    <w:link w:val="Encabezado"/>
-    <w:uiPriority w:val="99"/>
-    <w:rsid w:val="00C94FBE"/>
-  </w:style>
-  <w:style w:type="paragraph" w:styleId="Piedepgina">
-    <w:name w:val="footer"/>
-    <w:basedOn w:val="Normal"/>
-    <w:link w:val="PiedepginaCar"/>
-    <w:uiPriority w:val="99"/>
-    <w:unhideWhenUsed/>
-    <w:rsid w:val="00C94FBE"/>
-    <w:pPr>
-      <w:tabs>
-        <w:tab w:val="center" w:pos="4252"/>
-        <w:tab w:val="right" w:pos="8504"/>
-      </w:tabs>
-      <w:spacing w:before="0" w:line="240" w:lineRule="auto"/>
-    </w:pPr>
-  </w:style>
-  <w:style w:type="character" w:customStyle="1" w:styleId="PiedepginaCar">
-    <w:name w:val="Pie de página Car"/>
-    <w:basedOn w:val="Fuentedeprrafopredeter"/>
-    <w:link w:val="Piedepgina"/>
-    <w:uiPriority w:val="99"/>
-    <w:rsid w:val="00C94FBE"/>
-  </w:style>
-  <w:style w:type="paragraph" w:customStyle="1" w:styleId="14B321CC4E794F07AD0E6FF1AA38FC7C">
-    <w:name w:val="14B321CC4E794F07AD0E6FF1AA38FC7C"/>
-    <w:rsid w:val="00C94FBE"/>
-    <w:pPr>
-      <w:spacing w:after="200" w:line="276" w:lineRule="auto"/>
-    </w:pPr>
-    <w:rPr>
-      <w:rFonts w:eastAsia="Times New Roman"/>
-      <w:sz w:val="22"/>
-      <w:szCs w:val="22"/>
-      <w:lang w:val="en-US" w:eastAsia="en-US"/>
-    </w:rPr>
-  </w:style>
-  <w:style w:type="paragraph" w:styleId="Textodeglobo">
-    <w:name w:val="Balloon Text"/>
-    <w:basedOn w:val="Normal"/>
-    <w:link w:val="TextodegloboCar"/>
+  <w:style w:type="paragraph" w:styleId="Asuntodelcomentario">
+    <w:name w:val="annotation subject"/>
+    <w:basedOn w:val="Textocomentario"/>
+    <w:next w:val="Textocomentario"/>
+    <w:link w:val="AsuntodelcomentarioCar"/>
     <w:uiPriority w:val="99"/>
     <w:semiHidden/>
     <w:unhideWhenUsed/>
-    <w:rsid w:val="00C94FBE"/>
-    <w:pPr>
-      <w:spacing w:before="0" w:line="240" w:lineRule="auto"/>
-    </w:pPr>
-    <w:rPr>
-      <w:rFonts w:ascii="Tahoma" w:hAnsi="Tahoma" w:cs="Tahoma"/>
-      <w:sz w:val="16"/>
-      <w:szCs w:val="16"/>
-    </w:rPr>
-  </w:style>
-  <w:style w:type="character" w:customStyle="1" w:styleId="TextodegloboCar">
-    <w:name w:val="Texto de globo Car"/>
-    <w:link w:val="Textodeglobo"/>
-    <w:uiPriority w:val="99"/>
-    <w:semiHidden/>
-    <w:rsid w:val="00C94FBE"/>
-    <w:rPr>
-      <w:rFonts w:ascii="Tahoma" w:hAnsi="Tahoma" w:cs="Tahoma"/>
-      <w:sz w:val="16"/>
-      <w:szCs w:val="16"/>
-    </w:rPr>
-  </w:style>
-  <w:style w:type="paragraph" w:styleId="Sinespaciado">
-    <w:name w:val="No Spacing"/>
-    <w:link w:val="SinespaciadoCar"/>
-    <w:uiPriority w:val="1"/>
-    <w:qFormat/>
-    <w:rsid w:val="00C94FBE"/>
-    <w:rPr>
-      <w:rFonts w:eastAsia="Times New Roman"/>
-      <w:sz w:val="22"/>
-      <w:szCs w:val="22"/>
-      <w:lang w:val="es-ES" w:eastAsia="en-US"/>
-    </w:rPr>
-  </w:style>
-  <w:style w:type="character" w:customStyle="1" w:styleId="SinespaciadoCar">
-    <w:name w:val="Sin espaciado Car"/>
-    <w:link w:val="Sinespaciado"/>
-    <w:uiPriority w:val="1"/>
-    <w:rsid w:val="00C94FBE"/>
-    <w:rPr>
-      <w:rFonts w:eastAsia="Times New Roman"/>
-      <w:sz w:val="22"/>
-      <w:szCs w:val="22"/>
-      <w:lang w:val="es-ES" w:eastAsia="en-US" w:bidi="ar-SA"/>
-    </w:rPr>
-  </w:style>
-  <w:style w:type="character" w:customStyle="1" w:styleId="Ttulo1Car">
-    <w:name w:val="Título 1 Car"/>
-    <w:link w:val="Ttulo1"/>
-    <w:uiPriority w:val="9"/>
-    <w:rsid w:val="007F38C0"/>
-    <w:rPr>
-      <w:rFonts w:ascii="Cambria" w:eastAsia="Times New Roman" w:hAnsi="Cambria" w:cs="Times New Roman"/>
-      <w:b/>
-      <w:bCs/>
-      <w:color w:val="365F91"/>
-      <w:sz w:val="28"/>
-      <w:szCs w:val="28"/>
-    </w:rPr>
-  </w:style>
-  <w:style w:type="character" w:customStyle="1" w:styleId="Ttulo3Car">
-    <w:name w:val="Título 3 Car"/>
-    <w:link w:val="Ttulo3"/>
-    <w:uiPriority w:val="9"/>
-    <w:rsid w:val="007F38C0"/>
-    <w:rPr>
-      <w:rFonts w:ascii="Cambria" w:eastAsia="Times New Roman" w:hAnsi="Cambria" w:cs="Times New Roman"/>
-      <w:b/>
-      <w:bCs/>
-      <w:color w:val="4F81BD"/>
-    </w:rPr>
-  </w:style>
-  <w:style w:type="paragraph" w:styleId="TDC1">
-    <w:name w:val="toc 1"/>
-    <w:basedOn w:val="Normal"/>
-    <w:next w:val="Normal"/>
-    <w:autoRedefine/>
-    <w:uiPriority w:val="39"/>
-    <w:unhideWhenUsed/>
-    <w:qFormat/>
-    <w:rsid w:val="00C23084"/>
-    <w:pPr>
-      <w:tabs>
-        <w:tab w:val="right" w:leader="dot" w:pos="8505"/>
-      </w:tabs>
-      <w:spacing w:before="240" w:after="120"/>
-      <w:ind w:left="0"/>
-    </w:pPr>
+    <w:rsid w:val="004C5CCA"/>
     <w:rPr>
       <w:b/>
       <w:bCs/>
-      <w:sz w:val="20"/>
-      <w:szCs w:val="20"/>
     </w:rPr>
   </w:style>
-  <w:style w:type="paragraph" w:styleId="TDC2">
-    <w:name w:val="toc 2"/>
-    <w:basedOn w:val="Normal"/>
-    <w:next w:val="Normal"/>
-    <w:autoRedefine/>
-    <w:uiPriority w:val="39"/>
-    <w:unhideWhenUsed/>
-    <w:qFormat/>
-    <w:rsid w:val="00C23084"/>
-    <w:pPr>
-      <w:tabs>
-        <w:tab w:val="right" w:leader="dot" w:pos="8505"/>
-      </w:tabs>
-      <w:spacing w:before="120"/>
-      <w:ind w:left="220"/>
-    </w:pPr>
-    <w:rPr>
-      <w:i/>
-      <w:iCs/>
-      <w:sz w:val="20"/>
-      <w:szCs w:val="20"/>
-    </w:rPr>
-  </w:style>
-  <w:style w:type="character" w:styleId="Hipervnculo">
-    <w:name w:val="Hyperlink"/>
-    <w:uiPriority w:val="99"/>
-    <w:unhideWhenUsed/>
-    <w:rsid w:val="007F38C0"/>
-    <w:rPr>
-      <w:color w:val="0000FF"/>
-      <w:u w:val="single"/>
-    </w:rPr>
-  </w:style>
-  <w:style w:type="paragraph" w:styleId="TtulodeTDC">
-    <w:name w:val="TOC Heading"/>
-    <w:basedOn w:val="Ttulo1"/>
-    <w:next w:val="Normal"/>
-    <w:uiPriority w:val="39"/>
-    <w:unhideWhenUsed/>
-    <w:qFormat/>
-    <w:rsid w:val="00A13DBA"/>
-    <w:pPr>
-      <w:ind w:left="0" w:firstLine="0"/>
-      <w:outlineLvl w:val="9"/>
-    </w:pPr>
-  </w:style>
-  <w:style w:type="paragraph" w:styleId="TDC3">
-    <w:name w:val="toc 3"/>
-    <w:basedOn w:val="Normal"/>
-    <w:next w:val="Normal"/>
-    <w:autoRedefine/>
-    <w:uiPriority w:val="39"/>
-    <w:unhideWhenUsed/>
-    <w:qFormat/>
-    <w:rsid w:val="00C23084"/>
-    <w:pPr>
-      <w:tabs>
-        <w:tab w:val="right" w:leader="dot" w:pos="8505"/>
-      </w:tabs>
-      <w:spacing w:before="0"/>
-      <w:ind w:left="440"/>
-    </w:pPr>
-    <w:rPr>
-      <w:sz w:val="20"/>
-      <w:szCs w:val="20"/>
-    </w:rPr>
-  </w:style>
-  <w:style w:type="character" w:styleId="Textodelmarcadordeposicin">
-    <w:name w:val="Placeholder Text"/>
+  <w:style w:type="character" w:customStyle="1" w:styleId="AsuntodelcomentarioCar">
+    <w:name w:val="Asunto del comentario Car"/>
+    <w:basedOn w:val="TextocomentarioCar"/>
+    <w:link w:val="Asuntodelcomentario"/>
     <w:uiPriority w:val="99"/>
     <w:semiHidden/>
-    <w:rsid w:val="00570F4F"/>
+    <w:rsid w:val="004C5CCA"/>
     <w:rPr>
-      <w:color w:val="808080"/>
-    </w:rPr>
-  </w:style>
-  <w:style w:type="paragraph" w:styleId="Textoindependiente">
-    <w:name w:val="Body Text"/>
-    <w:basedOn w:val="Normal"/>
-    <w:link w:val="TextoindependienteCar"/>
-    <w:semiHidden/>
-    <w:rsid w:val="00570F4F"/>
-    <w:pPr>
-      <w:keepLines/>
-      <w:widowControl w:val="0"/>
-      <w:suppressAutoHyphens/>
-      <w:spacing w:before="0" w:after="120" w:line="240" w:lineRule="atLeast"/>
-      <w:ind w:left="720" w:firstLine="0"/>
-    </w:pPr>
-    <w:rPr>
-      <w:rFonts w:ascii="Times New Roman" w:eastAsia="Times New Roman" w:hAnsi="Times New Roman"/>
-      <w:sz w:val="20"/>
-      <w:szCs w:val="20"/>
-      <w:lang w:val="en-US" w:eastAsia="ar-SA"/>
-    </w:rPr>
-  </w:style>
-  <w:style w:type="character" w:customStyle="1" w:styleId="TextoindependienteCar">
-    <w:name w:val="Texto independiente Car"/>
-    <w:link w:val="Textoindependiente"/>
-    <w:semiHidden/>
-    <w:rsid w:val="00570F4F"/>
-    <w:rPr>
-      <w:rFonts w:ascii="Times New Roman" w:eastAsia="Times New Roman" w:hAnsi="Times New Roman" w:cs="Times New Roman"/>
-      <w:sz w:val="20"/>
-      <w:szCs w:val="20"/>
-      <w:lang w:val="en-US" w:eastAsia="ar-SA"/>
-    </w:rPr>
-  </w:style>
-  <w:style w:type="paragraph" w:styleId="TDC8">
-    <w:name w:val="toc 8"/>
-    <w:basedOn w:val="Normal"/>
-    <w:next w:val="Normal"/>
-    <w:autoRedefine/>
-    <w:uiPriority w:val="39"/>
-    <w:unhideWhenUsed/>
-    <w:rsid w:val="000F79DF"/>
-    <w:pPr>
-      <w:spacing w:before="0"/>
-      <w:ind w:left="1540"/>
-    </w:pPr>
-    <w:rPr>
-      <w:sz w:val="20"/>
-      <w:szCs w:val="20"/>
-    </w:rPr>
-  </w:style>
-  <w:style w:type="paragraph" w:customStyle="1" w:styleId="TableContents">
-    <w:name w:val="Table Contents"/>
-    <w:basedOn w:val="Normal"/>
-    <w:rsid w:val="00570F4F"/>
-    <w:pPr>
-      <w:widowControl w:val="0"/>
-      <w:suppressLineNumbers/>
-      <w:suppressAutoHyphens/>
-      <w:spacing w:before="0" w:line="240" w:lineRule="auto"/>
-      <w:ind w:left="0" w:firstLine="0"/>
-    </w:pPr>
-    <w:rPr>
-      <w:rFonts w:ascii="Nimbus Roman No9 L" w:eastAsia="DejaVu Sans" w:hAnsi="Nimbus Roman No9 L" w:cs="DejaVu Sans"/>
-      <w:sz w:val="24"/>
-      <w:szCs w:val="24"/>
-      <w:lang w:val="es-VE" w:eastAsia="es-ES_tradnl" w:bidi="es-ES_tradnl"/>
-    </w:rPr>
-  </w:style>
-  <w:style w:type="paragraph" w:customStyle="1" w:styleId="MNormal">
-    <w:name w:val="MNormal"/>
-    <w:basedOn w:val="Normal"/>
-    <w:rsid w:val="008B3B0F"/>
-    <w:pPr>
-      <w:spacing w:before="0" w:after="60" w:line="240" w:lineRule="auto"/>
-      <w:ind w:left="0" w:firstLine="0"/>
-    </w:pPr>
-    <w:rPr>
-      <w:rFonts w:ascii="Verdana" w:eastAsia="Times New Roman" w:hAnsi="Verdana" w:cs="Arial"/>
-      <w:sz w:val="20"/>
-      <w:szCs w:val="24"/>
-      <w:lang w:eastAsia="es-ES"/>
-    </w:rPr>
-  </w:style>
-  <w:style w:type="paragraph" w:styleId="TDC9">
-    <w:name w:val="toc 9"/>
-    <w:basedOn w:val="Normal"/>
-    <w:next w:val="Normal"/>
-    <w:autoRedefine/>
-    <w:uiPriority w:val="39"/>
-    <w:unhideWhenUsed/>
-    <w:rsid w:val="000F79DF"/>
-    <w:pPr>
-      <w:spacing w:before="0"/>
-      <w:ind w:left="1760"/>
-    </w:pPr>
-    <w:rPr>
-      <w:sz w:val="20"/>
-      <w:szCs w:val="20"/>
-    </w:rPr>
-  </w:style>
-  <w:style w:type="paragraph" w:customStyle="1" w:styleId="PSI-Ttulo3">
-    <w:name w:val="PSI - Título 3"/>
-    <w:basedOn w:val="Ttulo3"/>
-    <w:autoRedefine/>
-    <w:qFormat/>
-    <w:rsid w:val="006349ED"/>
-    <w:pPr>
-      <w:tabs>
-        <w:tab w:val="left" w:pos="709"/>
-      </w:tabs>
-      <w:ind w:firstLine="69"/>
-    </w:pPr>
-  </w:style>
-  <w:style w:type="character" w:customStyle="1" w:styleId="Ttulo4Car">
-    <w:name w:val="Título 4 Car"/>
-    <w:link w:val="Ttulo4"/>
-    <w:uiPriority w:val="9"/>
-    <w:rsid w:val="005F60BA"/>
-    <w:rPr>
-      <w:rFonts w:ascii="Cambria" w:eastAsia="Times New Roman" w:hAnsi="Cambria" w:cs="Times New Roman"/>
       <w:b/>
       <w:bCs/>
-      <w:i/>
-      <w:iCs/>
-      <w:color w:val="4F81BD"/>
-    </w:rPr>
-  </w:style>
-  <w:style w:type="paragraph" w:customStyle="1" w:styleId="PSI-Ttulo4">
-    <w:name w:val="PSI - Título 4"/>
-    <w:basedOn w:val="Ttulo4"/>
-    <w:autoRedefine/>
-    <w:qFormat/>
-    <w:rsid w:val="005F60BA"/>
-  </w:style>
-  <w:style w:type="paragraph" w:styleId="Ttulo">
-    <w:name w:val="Title"/>
-    <w:basedOn w:val="Normal"/>
-    <w:next w:val="Normal"/>
-    <w:link w:val="TtuloCar"/>
-    <w:uiPriority w:val="10"/>
-    <w:qFormat/>
-    <w:rsid w:val="009A3173"/>
-    <w:pPr>
-      <w:pBdr>
-        <w:bottom w:val="single" w:sz="8" w:space="4" w:color="4F81BD"/>
-      </w:pBdr>
-      <w:spacing w:before="0" w:after="300" w:line="240" w:lineRule="auto"/>
-      <w:contextualSpacing/>
-    </w:pPr>
-    <w:rPr>
-      <w:rFonts w:ascii="Cambria" w:eastAsia="Times New Roman" w:hAnsi="Cambria"/>
-      <w:color w:val="17365D"/>
-      <w:spacing w:val="5"/>
-      <w:kern w:val="28"/>
-      <w:sz w:val="52"/>
-      <w:szCs w:val="52"/>
-    </w:rPr>
-  </w:style>
-  <w:style w:type="character" w:customStyle="1" w:styleId="TtuloCar">
-    <w:name w:val="Título Car"/>
-    <w:link w:val="Ttulo"/>
-    <w:uiPriority w:val="10"/>
-    <w:rsid w:val="009A3173"/>
-    <w:rPr>
-      <w:rFonts w:ascii="Cambria" w:eastAsia="Times New Roman" w:hAnsi="Cambria" w:cs="Times New Roman"/>
-      <w:color w:val="17365D"/>
-      <w:spacing w:val="5"/>
-      <w:kern w:val="28"/>
-      <w:sz w:val="52"/>
-      <w:szCs w:val="52"/>
-    </w:rPr>
-  </w:style>
-  <w:style w:type="paragraph" w:customStyle="1" w:styleId="PSI-Ttulo">
-    <w:name w:val="PSI - Título"/>
-    <w:basedOn w:val="Ttulo"/>
-    <w:autoRedefine/>
-    <w:qFormat/>
-    <w:rsid w:val="009A3173"/>
-  </w:style>
-  <w:style w:type="paragraph" w:customStyle="1" w:styleId="PSI-Normal">
-    <w:name w:val="PSI - Normal"/>
-    <w:basedOn w:val="Normal"/>
-    <w:autoRedefine/>
-    <w:qFormat/>
-    <w:rsid w:val="009A3173"/>
-    <w:pPr>
-      <w:jc w:val="both"/>
-    </w:pPr>
-    <w:rPr>
-      <w:lang w:val="es-AR"/>
-    </w:rPr>
-  </w:style>
-  <w:style w:type="paragraph" w:customStyle="1" w:styleId="PSI-ComentarioNumeracin">
-    <w:name w:val="PSI - Comentario + Numeración"/>
-    <w:basedOn w:val="PSI-ComentarioVieta"/>
-    <w:autoRedefine/>
-    <w:qFormat/>
-    <w:rsid w:val="00346864"/>
-    <w:pPr>
-      <w:numPr>
-        <w:numId w:val="12"/>
-      </w:numPr>
-    </w:pPr>
-  </w:style>
-  <w:style w:type="paragraph" w:customStyle="1" w:styleId="Textoindependiente1">
-    <w:name w:val="Texto independiente1"/>
-    <w:basedOn w:val="Normal"/>
-    <w:rsid w:val="00BD6BEE"/>
-    <w:pPr>
-      <w:suppressAutoHyphens/>
-      <w:spacing w:before="0" w:line="240" w:lineRule="auto"/>
-      <w:ind w:left="0" w:firstLine="0"/>
-    </w:pPr>
-    <w:rPr>
-      <w:rFonts w:ascii="Nimbus Roman No9 L" w:eastAsia="DejaVu Sans" w:hAnsi="Nimbus Roman No9 L" w:cs="DejaVu Sans"/>
-      <w:sz w:val="24"/>
-      <w:szCs w:val="24"/>
-      <w:lang w:val="es-VE" w:eastAsia="es-ES_tradnl" w:bidi="es-ES_tradnl"/>
-    </w:rPr>
-  </w:style>
-  <w:style w:type="paragraph" w:styleId="NormalWeb">
-    <w:name w:val="Normal (Web)"/>
-    <w:basedOn w:val="Normal"/>
-    <w:uiPriority w:val="99"/>
-    <w:semiHidden/>
-    <w:unhideWhenUsed/>
-    <w:rsid w:val="008533F0"/>
-    <w:pPr>
-      <w:spacing w:before="100" w:beforeAutospacing="1" w:after="100" w:afterAutospacing="1" w:line="240" w:lineRule="auto"/>
-      <w:ind w:left="0" w:firstLine="0"/>
-    </w:pPr>
-    <w:rPr>
-      <w:rFonts w:ascii="Times New Roman" w:eastAsia="Times New Roman" w:hAnsi="Times New Roman"/>
-      <w:sz w:val="24"/>
-      <w:szCs w:val="24"/>
-      <w:lang w:eastAsia="es-ES"/>
+      <w:lang w:val="es-ES" w:eastAsia="en-US"/>
     </w:rPr>
   </w:style>
 </w:styles>
@@ -9673,7 +9484,7 @@
 </file>
 
 <file path=customXml/itemProps2.xml><?xml version="1.0" encoding="utf-8"?>
-<ds:datastoreItem xmlns:ds="http://schemas.openxmlformats.org/officeDocument/2006/customXml" ds:itemID="{E55F3CB5-8C9D-4C5A-BB02-A2E9B9A99FF4}">
+<ds:datastoreItem xmlns:ds="http://schemas.openxmlformats.org/officeDocument/2006/customXml" ds:itemID="{EFE287D7-7722-4F3F-AD7D-3E2CB320B620}">
   <ds:schemaRefs>
     <ds:schemaRef ds:uri="http://schemas.openxmlformats.org/officeDocument/2006/bibliography"/>
   </ds:schemaRefs>

</xml_diff>